<commit_message>
Atualiza documentação e adiciona arquivos de medições
</commit_message>
<xml_diff>
--- a/Documentacao/A4_Relatorio_Final.docx
+++ b/Documentacao/A4_Relatorio_Final.docx
@@ -284,7 +284,27 @@
           <w:sz w:val="24"/>
           <w:szCs w:val="24"/>
         </w:rPr>
-        <w:t>Marcos Vinicius Acario Bastos RA:10407373</w:t>
+        <w:t xml:space="preserve">Marcos Vinicius </w:t>
+      </w:r>
+      <w:proofErr w:type="spellStart"/>
+      <w:r>
+        <w:rPr>
+          <w:b/>
+          <w:bCs/>
+          <w:sz w:val="24"/>
+          <w:szCs w:val="24"/>
+        </w:rPr>
+        <w:t>Acario</w:t>
+      </w:r>
+      <w:proofErr w:type="spellEnd"/>
+      <w:r>
+        <w:rPr>
+          <w:b/>
+          <w:bCs/>
+          <w:sz w:val="24"/>
+          <w:szCs w:val="24"/>
+        </w:rPr>
+        <w:t xml:space="preserve"> Bastos RA:10407373</w:t>
       </w:r>
       <w:r>
         <w:rPr>
@@ -391,7 +411,2067 @@
           <w:sz w:val="24"/>
           <w:szCs w:val="24"/>
         </w:rPr>
-        <w:t>. Water management is a growing global challenge, especially in the context of sustainable development. The Internet of Things (IoT) emerges as a powerful tool for optimizing water use and improving sanitation services, contributing directly to the United Nations Sustainable Development Goal 6 (SDG 6). This article presents a study on the application of IoT in water management, discussing technological solutions, their benefits, and their impact on society. A case study is conducted on the implementation of IoT-based water management in urban environments, highlighting efficiency gains, waste reduction, and real-time monitoring. Furthermore, a practical prototype using Arduino and ESP32, equipped with specific sensors for water monitoring, is proposed to demonstrate the feasibility of IoT-based solutions in this sector. The results indicate that IoT significantly enhances the quality of life by ensuring better resource distribution and reducing operational costs.</w:t>
+        <w:t xml:space="preserve">. </w:t>
+      </w:r>
+      <w:proofErr w:type="spellStart"/>
+      <w:r>
+        <w:rPr>
+          <w:i/>
+          <w:iCs/>
+          <w:sz w:val="24"/>
+          <w:szCs w:val="24"/>
+        </w:rPr>
+        <w:t>Water</w:t>
+      </w:r>
+      <w:proofErr w:type="spellEnd"/>
+      <w:r>
+        <w:rPr>
+          <w:i/>
+          <w:iCs/>
+          <w:sz w:val="24"/>
+          <w:szCs w:val="24"/>
+        </w:rPr>
+        <w:t xml:space="preserve"> management </w:t>
+      </w:r>
+      <w:proofErr w:type="spellStart"/>
+      <w:r>
+        <w:rPr>
+          <w:i/>
+          <w:iCs/>
+          <w:sz w:val="24"/>
+          <w:szCs w:val="24"/>
+        </w:rPr>
+        <w:t>is</w:t>
+      </w:r>
+      <w:proofErr w:type="spellEnd"/>
+      <w:r>
+        <w:rPr>
+          <w:i/>
+          <w:iCs/>
+          <w:sz w:val="24"/>
+          <w:szCs w:val="24"/>
+        </w:rPr>
+        <w:t xml:space="preserve"> a </w:t>
+      </w:r>
+      <w:proofErr w:type="spellStart"/>
+      <w:r>
+        <w:rPr>
+          <w:i/>
+          <w:iCs/>
+          <w:sz w:val="24"/>
+          <w:szCs w:val="24"/>
+        </w:rPr>
+        <w:t>growing</w:t>
+      </w:r>
+      <w:proofErr w:type="spellEnd"/>
+      <w:r>
+        <w:rPr>
+          <w:i/>
+          <w:iCs/>
+          <w:sz w:val="24"/>
+          <w:szCs w:val="24"/>
+        </w:rPr>
+        <w:t xml:space="preserve"> global </w:t>
+      </w:r>
+      <w:proofErr w:type="spellStart"/>
+      <w:r>
+        <w:rPr>
+          <w:i/>
+          <w:iCs/>
+          <w:sz w:val="24"/>
+          <w:szCs w:val="24"/>
+        </w:rPr>
+        <w:t>challenge</w:t>
+      </w:r>
+      <w:proofErr w:type="spellEnd"/>
+      <w:r>
+        <w:rPr>
+          <w:i/>
+          <w:iCs/>
+          <w:sz w:val="24"/>
+          <w:szCs w:val="24"/>
+        </w:rPr>
+        <w:t xml:space="preserve">, </w:t>
+      </w:r>
+      <w:proofErr w:type="spellStart"/>
+      <w:r>
+        <w:rPr>
+          <w:i/>
+          <w:iCs/>
+          <w:sz w:val="24"/>
+          <w:szCs w:val="24"/>
+        </w:rPr>
+        <w:t>especially</w:t>
+      </w:r>
+      <w:proofErr w:type="spellEnd"/>
+      <w:r>
+        <w:rPr>
+          <w:i/>
+          <w:iCs/>
+          <w:sz w:val="24"/>
+          <w:szCs w:val="24"/>
+        </w:rPr>
+        <w:t xml:space="preserve"> in </w:t>
+      </w:r>
+      <w:proofErr w:type="spellStart"/>
+      <w:r>
+        <w:rPr>
+          <w:i/>
+          <w:iCs/>
+          <w:sz w:val="24"/>
+          <w:szCs w:val="24"/>
+        </w:rPr>
+        <w:t>the</w:t>
+      </w:r>
+      <w:proofErr w:type="spellEnd"/>
+      <w:r>
+        <w:rPr>
+          <w:i/>
+          <w:iCs/>
+          <w:sz w:val="24"/>
+          <w:szCs w:val="24"/>
+        </w:rPr>
+        <w:t xml:space="preserve"> </w:t>
+      </w:r>
+      <w:proofErr w:type="spellStart"/>
+      <w:r>
+        <w:rPr>
+          <w:i/>
+          <w:iCs/>
+          <w:sz w:val="24"/>
+          <w:szCs w:val="24"/>
+        </w:rPr>
+        <w:t>context</w:t>
+      </w:r>
+      <w:proofErr w:type="spellEnd"/>
+      <w:r>
+        <w:rPr>
+          <w:i/>
+          <w:iCs/>
+          <w:sz w:val="24"/>
+          <w:szCs w:val="24"/>
+        </w:rPr>
+        <w:t xml:space="preserve"> </w:t>
+      </w:r>
+      <w:proofErr w:type="spellStart"/>
+      <w:r>
+        <w:rPr>
+          <w:i/>
+          <w:iCs/>
+          <w:sz w:val="24"/>
+          <w:szCs w:val="24"/>
+        </w:rPr>
+        <w:t>of</w:t>
+      </w:r>
+      <w:proofErr w:type="spellEnd"/>
+      <w:r>
+        <w:rPr>
+          <w:i/>
+          <w:iCs/>
+          <w:sz w:val="24"/>
+          <w:szCs w:val="24"/>
+        </w:rPr>
+        <w:t xml:space="preserve"> </w:t>
+      </w:r>
+      <w:proofErr w:type="spellStart"/>
+      <w:r>
+        <w:rPr>
+          <w:i/>
+          <w:iCs/>
+          <w:sz w:val="24"/>
+          <w:szCs w:val="24"/>
+        </w:rPr>
+        <w:t>sustainable</w:t>
+      </w:r>
+      <w:proofErr w:type="spellEnd"/>
+      <w:r>
+        <w:rPr>
+          <w:i/>
+          <w:iCs/>
+          <w:sz w:val="24"/>
+          <w:szCs w:val="24"/>
+        </w:rPr>
+        <w:t xml:space="preserve"> </w:t>
+      </w:r>
+      <w:proofErr w:type="spellStart"/>
+      <w:r>
+        <w:rPr>
+          <w:i/>
+          <w:iCs/>
+          <w:sz w:val="24"/>
+          <w:szCs w:val="24"/>
+        </w:rPr>
+        <w:t>development</w:t>
+      </w:r>
+      <w:proofErr w:type="spellEnd"/>
+      <w:r>
+        <w:rPr>
+          <w:i/>
+          <w:iCs/>
+          <w:sz w:val="24"/>
+          <w:szCs w:val="24"/>
+        </w:rPr>
+        <w:t xml:space="preserve">. The Internet </w:t>
+      </w:r>
+      <w:proofErr w:type="spellStart"/>
+      <w:r>
+        <w:rPr>
+          <w:i/>
+          <w:iCs/>
+          <w:sz w:val="24"/>
+          <w:szCs w:val="24"/>
+        </w:rPr>
+        <w:t>of</w:t>
+      </w:r>
+      <w:proofErr w:type="spellEnd"/>
+      <w:r>
+        <w:rPr>
+          <w:i/>
+          <w:iCs/>
+          <w:sz w:val="24"/>
+          <w:szCs w:val="24"/>
+        </w:rPr>
+        <w:t xml:space="preserve"> </w:t>
+      </w:r>
+      <w:proofErr w:type="spellStart"/>
+      <w:r>
+        <w:rPr>
+          <w:i/>
+          <w:iCs/>
+          <w:sz w:val="24"/>
+          <w:szCs w:val="24"/>
+        </w:rPr>
+        <w:t>Things</w:t>
+      </w:r>
+      <w:proofErr w:type="spellEnd"/>
+      <w:r>
+        <w:rPr>
+          <w:i/>
+          <w:iCs/>
+          <w:sz w:val="24"/>
+          <w:szCs w:val="24"/>
+        </w:rPr>
+        <w:t xml:space="preserve"> (IoT) emerges as a </w:t>
+      </w:r>
+      <w:proofErr w:type="spellStart"/>
+      <w:r>
+        <w:rPr>
+          <w:i/>
+          <w:iCs/>
+          <w:sz w:val="24"/>
+          <w:szCs w:val="24"/>
+        </w:rPr>
+        <w:t>powerful</w:t>
+      </w:r>
+      <w:proofErr w:type="spellEnd"/>
+      <w:r>
+        <w:rPr>
+          <w:i/>
+          <w:iCs/>
+          <w:sz w:val="24"/>
+          <w:szCs w:val="24"/>
+        </w:rPr>
+        <w:t xml:space="preserve"> tool for </w:t>
+      </w:r>
+      <w:proofErr w:type="spellStart"/>
+      <w:r>
+        <w:rPr>
+          <w:i/>
+          <w:iCs/>
+          <w:sz w:val="24"/>
+          <w:szCs w:val="24"/>
+        </w:rPr>
+        <w:t>optimizing</w:t>
+      </w:r>
+      <w:proofErr w:type="spellEnd"/>
+      <w:r>
+        <w:rPr>
+          <w:i/>
+          <w:iCs/>
+          <w:sz w:val="24"/>
+          <w:szCs w:val="24"/>
+        </w:rPr>
+        <w:t xml:space="preserve"> </w:t>
+      </w:r>
+      <w:proofErr w:type="spellStart"/>
+      <w:r>
+        <w:rPr>
+          <w:i/>
+          <w:iCs/>
+          <w:sz w:val="24"/>
+          <w:szCs w:val="24"/>
+        </w:rPr>
+        <w:t>water</w:t>
+      </w:r>
+      <w:proofErr w:type="spellEnd"/>
+      <w:r>
+        <w:rPr>
+          <w:i/>
+          <w:iCs/>
+          <w:sz w:val="24"/>
+          <w:szCs w:val="24"/>
+        </w:rPr>
+        <w:t xml:space="preserve"> use </w:t>
+      </w:r>
+      <w:proofErr w:type="spellStart"/>
+      <w:r>
+        <w:rPr>
+          <w:i/>
+          <w:iCs/>
+          <w:sz w:val="24"/>
+          <w:szCs w:val="24"/>
+        </w:rPr>
+        <w:t>and</w:t>
+      </w:r>
+      <w:proofErr w:type="spellEnd"/>
+      <w:r>
+        <w:rPr>
+          <w:i/>
+          <w:iCs/>
+          <w:sz w:val="24"/>
+          <w:szCs w:val="24"/>
+        </w:rPr>
+        <w:t xml:space="preserve"> </w:t>
+      </w:r>
+      <w:proofErr w:type="spellStart"/>
+      <w:r>
+        <w:rPr>
+          <w:i/>
+          <w:iCs/>
+          <w:sz w:val="24"/>
+          <w:szCs w:val="24"/>
+        </w:rPr>
+        <w:t>improving</w:t>
+      </w:r>
+      <w:proofErr w:type="spellEnd"/>
+      <w:r>
+        <w:rPr>
+          <w:i/>
+          <w:iCs/>
+          <w:sz w:val="24"/>
+          <w:szCs w:val="24"/>
+        </w:rPr>
+        <w:t xml:space="preserve"> </w:t>
+      </w:r>
+      <w:proofErr w:type="spellStart"/>
+      <w:r>
+        <w:rPr>
+          <w:i/>
+          <w:iCs/>
+          <w:sz w:val="24"/>
+          <w:szCs w:val="24"/>
+        </w:rPr>
+        <w:t>sanitation</w:t>
+      </w:r>
+      <w:proofErr w:type="spellEnd"/>
+      <w:r>
+        <w:rPr>
+          <w:i/>
+          <w:iCs/>
+          <w:sz w:val="24"/>
+          <w:szCs w:val="24"/>
+        </w:rPr>
+        <w:t xml:space="preserve"> </w:t>
+      </w:r>
+      <w:proofErr w:type="spellStart"/>
+      <w:r>
+        <w:rPr>
+          <w:i/>
+          <w:iCs/>
+          <w:sz w:val="24"/>
+          <w:szCs w:val="24"/>
+        </w:rPr>
+        <w:t>services</w:t>
+      </w:r>
+      <w:proofErr w:type="spellEnd"/>
+      <w:r>
+        <w:rPr>
+          <w:i/>
+          <w:iCs/>
+          <w:sz w:val="24"/>
+          <w:szCs w:val="24"/>
+        </w:rPr>
+        <w:t xml:space="preserve">, </w:t>
+      </w:r>
+      <w:proofErr w:type="spellStart"/>
+      <w:r>
+        <w:rPr>
+          <w:i/>
+          <w:iCs/>
+          <w:sz w:val="24"/>
+          <w:szCs w:val="24"/>
+        </w:rPr>
+        <w:t>contributing</w:t>
+      </w:r>
+      <w:proofErr w:type="spellEnd"/>
+      <w:r>
+        <w:rPr>
+          <w:i/>
+          <w:iCs/>
+          <w:sz w:val="24"/>
+          <w:szCs w:val="24"/>
+        </w:rPr>
+        <w:t xml:space="preserve"> </w:t>
+      </w:r>
+      <w:proofErr w:type="spellStart"/>
+      <w:r>
+        <w:rPr>
+          <w:i/>
+          <w:iCs/>
+          <w:sz w:val="24"/>
+          <w:szCs w:val="24"/>
+        </w:rPr>
+        <w:t>directly</w:t>
+      </w:r>
+      <w:proofErr w:type="spellEnd"/>
+      <w:r>
+        <w:rPr>
+          <w:i/>
+          <w:iCs/>
+          <w:sz w:val="24"/>
+          <w:szCs w:val="24"/>
+        </w:rPr>
+        <w:t xml:space="preserve"> </w:t>
+      </w:r>
+      <w:proofErr w:type="spellStart"/>
+      <w:r>
+        <w:rPr>
+          <w:i/>
+          <w:iCs/>
+          <w:sz w:val="24"/>
+          <w:szCs w:val="24"/>
+        </w:rPr>
+        <w:t>to</w:t>
+      </w:r>
+      <w:proofErr w:type="spellEnd"/>
+      <w:r>
+        <w:rPr>
+          <w:i/>
+          <w:iCs/>
+          <w:sz w:val="24"/>
+          <w:szCs w:val="24"/>
+        </w:rPr>
+        <w:t xml:space="preserve"> </w:t>
+      </w:r>
+      <w:proofErr w:type="spellStart"/>
+      <w:r>
+        <w:rPr>
+          <w:i/>
+          <w:iCs/>
+          <w:sz w:val="24"/>
+          <w:szCs w:val="24"/>
+        </w:rPr>
+        <w:t>the</w:t>
+      </w:r>
+      <w:proofErr w:type="spellEnd"/>
+      <w:r>
+        <w:rPr>
+          <w:i/>
+          <w:iCs/>
+          <w:sz w:val="24"/>
+          <w:szCs w:val="24"/>
+        </w:rPr>
+        <w:t xml:space="preserve"> United </w:t>
+      </w:r>
+      <w:proofErr w:type="spellStart"/>
+      <w:r>
+        <w:rPr>
+          <w:i/>
+          <w:iCs/>
+          <w:sz w:val="24"/>
+          <w:szCs w:val="24"/>
+        </w:rPr>
+        <w:t>Nations</w:t>
+      </w:r>
+      <w:proofErr w:type="spellEnd"/>
+      <w:r>
+        <w:rPr>
+          <w:i/>
+          <w:iCs/>
+          <w:sz w:val="24"/>
+          <w:szCs w:val="24"/>
+        </w:rPr>
+        <w:t xml:space="preserve"> </w:t>
+      </w:r>
+      <w:proofErr w:type="spellStart"/>
+      <w:r>
+        <w:rPr>
+          <w:i/>
+          <w:iCs/>
+          <w:sz w:val="24"/>
+          <w:szCs w:val="24"/>
+        </w:rPr>
+        <w:t>Sustainable</w:t>
+      </w:r>
+      <w:proofErr w:type="spellEnd"/>
+      <w:r>
+        <w:rPr>
+          <w:i/>
+          <w:iCs/>
+          <w:sz w:val="24"/>
+          <w:szCs w:val="24"/>
+        </w:rPr>
+        <w:t xml:space="preserve"> </w:t>
+      </w:r>
+      <w:proofErr w:type="spellStart"/>
+      <w:r>
+        <w:rPr>
+          <w:i/>
+          <w:iCs/>
+          <w:sz w:val="24"/>
+          <w:szCs w:val="24"/>
+        </w:rPr>
+        <w:t>Development</w:t>
+      </w:r>
+      <w:proofErr w:type="spellEnd"/>
+      <w:r>
+        <w:rPr>
+          <w:i/>
+          <w:iCs/>
+          <w:sz w:val="24"/>
+          <w:szCs w:val="24"/>
+        </w:rPr>
+        <w:t xml:space="preserve"> </w:t>
+      </w:r>
+      <w:proofErr w:type="spellStart"/>
+      <w:r>
+        <w:rPr>
+          <w:i/>
+          <w:iCs/>
+          <w:sz w:val="24"/>
+          <w:szCs w:val="24"/>
+        </w:rPr>
+        <w:t>Goal</w:t>
+      </w:r>
+      <w:proofErr w:type="spellEnd"/>
+      <w:r>
+        <w:rPr>
+          <w:i/>
+          <w:iCs/>
+          <w:sz w:val="24"/>
+          <w:szCs w:val="24"/>
+        </w:rPr>
+        <w:t xml:space="preserve"> 6 (SDG 6). </w:t>
+      </w:r>
+      <w:proofErr w:type="spellStart"/>
+      <w:r>
+        <w:rPr>
+          <w:i/>
+          <w:iCs/>
+          <w:sz w:val="24"/>
+          <w:szCs w:val="24"/>
+        </w:rPr>
+        <w:t>This</w:t>
+      </w:r>
+      <w:proofErr w:type="spellEnd"/>
+      <w:r>
+        <w:rPr>
+          <w:i/>
+          <w:iCs/>
+          <w:sz w:val="24"/>
+          <w:szCs w:val="24"/>
+        </w:rPr>
+        <w:t xml:space="preserve"> </w:t>
+      </w:r>
+      <w:proofErr w:type="spellStart"/>
+      <w:r>
+        <w:rPr>
+          <w:i/>
+          <w:iCs/>
+          <w:sz w:val="24"/>
+          <w:szCs w:val="24"/>
+        </w:rPr>
+        <w:t>article</w:t>
+      </w:r>
+      <w:proofErr w:type="spellEnd"/>
+      <w:r>
+        <w:rPr>
+          <w:i/>
+          <w:iCs/>
+          <w:sz w:val="24"/>
+          <w:szCs w:val="24"/>
+        </w:rPr>
+        <w:t xml:space="preserve"> </w:t>
+      </w:r>
+      <w:proofErr w:type="spellStart"/>
+      <w:r>
+        <w:rPr>
+          <w:i/>
+          <w:iCs/>
+          <w:sz w:val="24"/>
+          <w:szCs w:val="24"/>
+        </w:rPr>
+        <w:t>presents</w:t>
+      </w:r>
+      <w:proofErr w:type="spellEnd"/>
+      <w:r>
+        <w:rPr>
+          <w:i/>
+          <w:iCs/>
+          <w:sz w:val="24"/>
+          <w:szCs w:val="24"/>
+        </w:rPr>
+        <w:t xml:space="preserve"> a </w:t>
+      </w:r>
+      <w:proofErr w:type="spellStart"/>
+      <w:r>
+        <w:rPr>
+          <w:i/>
+          <w:iCs/>
+          <w:sz w:val="24"/>
+          <w:szCs w:val="24"/>
+        </w:rPr>
+        <w:t>study</w:t>
+      </w:r>
+      <w:proofErr w:type="spellEnd"/>
+      <w:r>
+        <w:rPr>
+          <w:i/>
+          <w:iCs/>
+          <w:sz w:val="24"/>
+          <w:szCs w:val="24"/>
+        </w:rPr>
+        <w:t xml:space="preserve"> </w:t>
+      </w:r>
+      <w:proofErr w:type="spellStart"/>
+      <w:r>
+        <w:rPr>
+          <w:i/>
+          <w:iCs/>
+          <w:sz w:val="24"/>
+          <w:szCs w:val="24"/>
+        </w:rPr>
+        <w:t>on</w:t>
+      </w:r>
+      <w:proofErr w:type="spellEnd"/>
+      <w:r>
+        <w:rPr>
+          <w:i/>
+          <w:iCs/>
+          <w:sz w:val="24"/>
+          <w:szCs w:val="24"/>
+        </w:rPr>
+        <w:t xml:space="preserve"> </w:t>
+      </w:r>
+      <w:proofErr w:type="spellStart"/>
+      <w:r>
+        <w:rPr>
+          <w:i/>
+          <w:iCs/>
+          <w:sz w:val="24"/>
+          <w:szCs w:val="24"/>
+        </w:rPr>
+        <w:t>the</w:t>
+      </w:r>
+      <w:proofErr w:type="spellEnd"/>
+      <w:r>
+        <w:rPr>
+          <w:i/>
+          <w:iCs/>
+          <w:sz w:val="24"/>
+          <w:szCs w:val="24"/>
+        </w:rPr>
+        <w:t xml:space="preserve"> </w:t>
+      </w:r>
+      <w:proofErr w:type="spellStart"/>
+      <w:r>
+        <w:rPr>
+          <w:i/>
+          <w:iCs/>
+          <w:sz w:val="24"/>
+          <w:szCs w:val="24"/>
+        </w:rPr>
+        <w:t>application</w:t>
+      </w:r>
+      <w:proofErr w:type="spellEnd"/>
+      <w:r>
+        <w:rPr>
+          <w:i/>
+          <w:iCs/>
+          <w:sz w:val="24"/>
+          <w:szCs w:val="24"/>
+        </w:rPr>
+        <w:t xml:space="preserve"> </w:t>
+      </w:r>
+      <w:proofErr w:type="spellStart"/>
+      <w:r>
+        <w:rPr>
+          <w:i/>
+          <w:iCs/>
+          <w:sz w:val="24"/>
+          <w:szCs w:val="24"/>
+        </w:rPr>
+        <w:t>of</w:t>
+      </w:r>
+      <w:proofErr w:type="spellEnd"/>
+      <w:r>
+        <w:rPr>
+          <w:i/>
+          <w:iCs/>
+          <w:sz w:val="24"/>
+          <w:szCs w:val="24"/>
+        </w:rPr>
+        <w:t xml:space="preserve"> IoT in </w:t>
+      </w:r>
+      <w:proofErr w:type="spellStart"/>
+      <w:r>
+        <w:rPr>
+          <w:i/>
+          <w:iCs/>
+          <w:sz w:val="24"/>
+          <w:szCs w:val="24"/>
+        </w:rPr>
+        <w:t>water</w:t>
+      </w:r>
+      <w:proofErr w:type="spellEnd"/>
+      <w:r>
+        <w:rPr>
+          <w:i/>
+          <w:iCs/>
+          <w:sz w:val="24"/>
+          <w:szCs w:val="24"/>
+        </w:rPr>
+        <w:t xml:space="preserve"> management, </w:t>
+      </w:r>
+      <w:proofErr w:type="spellStart"/>
+      <w:r>
+        <w:rPr>
+          <w:i/>
+          <w:iCs/>
+          <w:sz w:val="24"/>
+          <w:szCs w:val="24"/>
+        </w:rPr>
+        <w:t>discussing</w:t>
+      </w:r>
+      <w:proofErr w:type="spellEnd"/>
+      <w:r>
+        <w:rPr>
+          <w:i/>
+          <w:iCs/>
+          <w:sz w:val="24"/>
+          <w:szCs w:val="24"/>
+        </w:rPr>
+        <w:t xml:space="preserve"> </w:t>
+      </w:r>
+      <w:proofErr w:type="spellStart"/>
+      <w:r>
+        <w:rPr>
+          <w:i/>
+          <w:iCs/>
+          <w:sz w:val="24"/>
+          <w:szCs w:val="24"/>
+        </w:rPr>
+        <w:t>technological</w:t>
+      </w:r>
+      <w:proofErr w:type="spellEnd"/>
+      <w:r>
+        <w:rPr>
+          <w:i/>
+          <w:iCs/>
+          <w:sz w:val="24"/>
+          <w:szCs w:val="24"/>
+        </w:rPr>
+        <w:t xml:space="preserve"> </w:t>
+      </w:r>
+      <w:proofErr w:type="spellStart"/>
+      <w:r>
+        <w:rPr>
+          <w:i/>
+          <w:iCs/>
+          <w:sz w:val="24"/>
+          <w:szCs w:val="24"/>
+        </w:rPr>
+        <w:t>solutions</w:t>
+      </w:r>
+      <w:proofErr w:type="spellEnd"/>
+      <w:r>
+        <w:rPr>
+          <w:i/>
+          <w:iCs/>
+          <w:sz w:val="24"/>
+          <w:szCs w:val="24"/>
+        </w:rPr>
+        <w:t xml:space="preserve">, </w:t>
+      </w:r>
+      <w:proofErr w:type="spellStart"/>
+      <w:r>
+        <w:rPr>
+          <w:i/>
+          <w:iCs/>
+          <w:sz w:val="24"/>
+          <w:szCs w:val="24"/>
+        </w:rPr>
+        <w:t>their</w:t>
+      </w:r>
+      <w:proofErr w:type="spellEnd"/>
+      <w:r>
+        <w:rPr>
+          <w:i/>
+          <w:iCs/>
+          <w:sz w:val="24"/>
+          <w:szCs w:val="24"/>
+        </w:rPr>
+        <w:t xml:space="preserve"> </w:t>
+      </w:r>
+      <w:proofErr w:type="spellStart"/>
+      <w:r>
+        <w:rPr>
+          <w:i/>
+          <w:iCs/>
+          <w:sz w:val="24"/>
+          <w:szCs w:val="24"/>
+        </w:rPr>
+        <w:t>benefits</w:t>
+      </w:r>
+      <w:proofErr w:type="spellEnd"/>
+      <w:r>
+        <w:rPr>
+          <w:i/>
+          <w:iCs/>
+          <w:sz w:val="24"/>
+          <w:szCs w:val="24"/>
+        </w:rPr>
+        <w:t xml:space="preserve">, </w:t>
+      </w:r>
+      <w:proofErr w:type="spellStart"/>
+      <w:r>
+        <w:rPr>
+          <w:i/>
+          <w:iCs/>
+          <w:sz w:val="24"/>
+          <w:szCs w:val="24"/>
+        </w:rPr>
+        <w:t>and</w:t>
+      </w:r>
+      <w:proofErr w:type="spellEnd"/>
+      <w:r>
+        <w:rPr>
+          <w:i/>
+          <w:iCs/>
+          <w:sz w:val="24"/>
+          <w:szCs w:val="24"/>
+        </w:rPr>
+        <w:t xml:space="preserve"> </w:t>
+      </w:r>
+      <w:proofErr w:type="spellStart"/>
+      <w:r>
+        <w:rPr>
+          <w:i/>
+          <w:iCs/>
+          <w:sz w:val="24"/>
+          <w:szCs w:val="24"/>
+        </w:rPr>
+        <w:t>their</w:t>
+      </w:r>
+      <w:proofErr w:type="spellEnd"/>
+      <w:r>
+        <w:rPr>
+          <w:i/>
+          <w:iCs/>
+          <w:sz w:val="24"/>
+          <w:szCs w:val="24"/>
+        </w:rPr>
+        <w:t xml:space="preserve"> </w:t>
+      </w:r>
+      <w:proofErr w:type="spellStart"/>
+      <w:r>
+        <w:rPr>
+          <w:i/>
+          <w:iCs/>
+          <w:sz w:val="24"/>
+          <w:szCs w:val="24"/>
+        </w:rPr>
+        <w:t>impact</w:t>
+      </w:r>
+      <w:proofErr w:type="spellEnd"/>
+      <w:r>
+        <w:rPr>
+          <w:i/>
+          <w:iCs/>
+          <w:sz w:val="24"/>
+          <w:szCs w:val="24"/>
+        </w:rPr>
+        <w:t xml:space="preserve"> </w:t>
+      </w:r>
+      <w:proofErr w:type="spellStart"/>
+      <w:r>
+        <w:rPr>
+          <w:i/>
+          <w:iCs/>
+          <w:sz w:val="24"/>
+          <w:szCs w:val="24"/>
+        </w:rPr>
+        <w:t>on</w:t>
+      </w:r>
+      <w:proofErr w:type="spellEnd"/>
+      <w:r>
+        <w:rPr>
+          <w:i/>
+          <w:iCs/>
+          <w:sz w:val="24"/>
+          <w:szCs w:val="24"/>
+        </w:rPr>
+        <w:t xml:space="preserve"> </w:t>
+      </w:r>
+      <w:proofErr w:type="spellStart"/>
+      <w:r>
+        <w:rPr>
+          <w:i/>
+          <w:iCs/>
+          <w:sz w:val="24"/>
+          <w:szCs w:val="24"/>
+        </w:rPr>
+        <w:t>society</w:t>
+      </w:r>
+      <w:proofErr w:type="spellEnd"/>
+      <w:r>
+        <w:rPr>
+          <w:i/>
+          <w:iCs/>
+          <w:sz w:val="24"/>
+          <w:szCs w:val="24"/>
+        </w:rPr>
+        <w:t xml:space="preserve">. A case </w:t>
+      </w:r>
+      <w:proofErr w:type="spellStart"/>
+      <w:r>
+        <w:rPr>
+          <w:i/>
+          <w:iCs/>
+          <w:sz w:val="24"/>
+          <w:szCs w:val="24"/>
+        </w:rPr>
+        <w:t>study</w:t>
+      </w:r>
+      <w:proofErr w:type="spellEnd"/>
+      <w:r>
+        <w:rPr>
+          <w:i/>
+          <w:iCs/>
+          <w:sz w:val="24"/>
+          <w:szCs w:val="24"/>
+        </w:rPr>
+        <w:t xml:space="preserve"> </w:t>
+      </w:r>
+      <w:proofErr w:type="spellStart"/>
+      <w:r>
+        <w:rPr>
+          <w:i/>
+          <w:iCs/>
+          <w:sz w:val="24"/>
+          <w:szCs w:val="24"/>
+        </w:rPr>
+        <w:t>is</w:t>
+      </w:r>
+      <w:proofErr w:type="spellEnd"/>
+      <w:r>
+        <w:rPr>
+          <w:i/>
+          <w:iCs/>
+          <w:sz w:val="24"/>
+          <w:szCs w:val="24"/>
+        </w:rPr>
+        <w:t xml:space="preserve"> </w:t>
+      </w:r>
+      <w:proofErr w:type="spellStart"/>
+      <w:r>
+        <w:rPr>
+          <w:i/>
+          <w:iCs/>
+          <w:sz w:val="24"/>
+          <w:szCs w:val="24"/>
+        </w:rPr>
+        <w:t>conducted</w:t>
+      </w:r>
+      <w:proofErr w:type="spellEnd"/>
+      <w:r>
+        <w:rPr>
+          <w:i/>
+          <w:iCs/>
+          <w:sz w:val="24"/>
+          <w:szCs w:val="24"/>
+        </w:rPr>
+        <w:t xml:space="preserve"> </w:t>
+      </w:r>
+      <w:proofErr w:type="spellStart"/>
+      <w:r>
+        <w:rPr>
+          <w:i/>
+          <w:iCs/>
+          <w:sz w:val="24"/>
+          <w:szCs w:val="24"/>
+        </w:rPr>
+        <w:t>on</w:t>
+      </w:r>
+      <w:proofErr w:type="spellEnd"/>
+      <w:r>
+        <w:rPr>
+          <w:i/>
+          <w:iCs/>
+          <w:sz w:val="24"/>
+          <w:szCs w:val="24"/>
+        </w:rPr>
+        <w:t xml:space="preserve"> </w:t>
+      </w:r>
+      <w:proofErr w:type="spellStart"/>
+      <w:r>
+        <w:rPr>
+          <w:i/>
+          <w:iCs/>
+          <w:sz w:val="24"/>
+          <w:szCs w:val="24"/>
+        </w:rPr>
+        <w:t>the</w:t>
+      </w:r>
+      <w:proofErr w:type="spellEnd"/>
+      <w:r>
+        <w:rPr>
+          <w:i/>
+          <w:iCs/>
+          <w:sz w:val="24"/>
+          <w:szCs w:val="24"/>
+        </w:rPr>
+        <w:t xml:space="preserve"> </w:t>
+      </w:r>
+      <w:proofErr w:type="spellStart"/>
+      <w:r>
+        <w:rPr>
+          <w:i/>
+          <w:iCs/>
+          <w:sz w:val="24"/>
+          <w:szCs w:val="24"/>
+        </w:rPr>
+        <w:t>implementation</w:t>
+      </w:r>
+      <w:proofErr w:type="spellEnd"/>
+      <w:r>
+        <w:rPr>
+          <w:i/>
+          <w:iCs/>
+          <w:sz w:val="24"/>
+          <w:szCs w:val="24"/>
+        </w:rPr>
+        <w:t xml:space="preserve"> </w:t>
+      </w:r>
+      <w:proofErr w:type="spellStart"/>
+      <w:r>
+        <w:rPr>
+          <w:i/>
+          <w:iCs/>
+          <w:sz w:val="24"/>
+          <w:szCs w:val="24"/>
+        </w:rPr>
+        <w:t>of</w:t>
+      </w:r>
+      <w:proofErr w:type="spellEnd"/>
+      <w:r>
+        <w:rPr>
+          <w:i/>
+          <w:iCs/>
+          <w:sz w:val="24"/>
+          <w:szCs w:val="24"/>
+        </w:rPr>
+        <w:t xml:space="preserve"> IoT-</w:t>
+      </w:r>
+      <w:proofErr w:type="spellStart"/>
+      <w:r>
+        <w:rPr>
+          <w:i/>
+          <w:iCs/>
+          <w:sz w:val="24"/>
+          <w:szCs w:val="24"/>
+        </w:rPr>
+        <w:t>based</w:t>
+      </w:r>
+      <w:proofErr w:type="spellEnd"/>
+      <w:r>
+        <w:rPr>
+          <w:i/>
+          <w:iCs/>
+          <w:sz w:val="24"/>
+          <w:szCs w:val="24"/>
+        </w:rPr>
+        <w:t xml:space="preserve"> </w:t>
+      </w:r>
+      <w:proofErr w:type="spellStart"/>
+      <w:r>
+        <w:rPr>
+          <w:i/>
+          <w:iCs/>
+          <w:sz w:val="24"/>
+          <w:szCs w:val="24"/>
+        </w:rPr>
+        <w:t>water</w:t>
+      </w:r>
+      <w:proofErr w:type="spellEnd"/>
+      <w:r>
+        <w:rPr>
+          <w:i/>
+          <w:iCs/>
+          <w:sz w:val="24"/>
+          <w:szCs w:val="24"/>
+        </w:rPr>
+        <w:t xml:space="preserve"> management in </w:t>
+      </w:r>
+      <w:proofErr w:type="spellStart"/>
+      <w:r>
+        <w:rPr>
+          <w:i/>
+          <w:iCs/>
+          <w:sz w:val="24"/>
+          <w:szCs w:val="24"/>
+        </w:rPr>
+        <w:t>urban</w:t>
+      </w:r>
+      <w:proofErr w:type="spellEnd"/>
+      <w:r>
+        <w:rPr>
+          <w:i/>
+          <w:iCs/>
+          <w:sz w:val="24"/>
+          <w:szCs w:val="24"/>
+        </w:rPr>
+        <w:t xml:space="preserve"> </w:t>
+      </w:r>
+      <w:proofErr w:type="spellStart"/>
+      <w:r>
+        <w:rPr>
+          <w:i/>
+          <w:iCs/>
+          <w:sz w:val="24"/>
+          <w:szCs w:val="24"/>
+        </w:rPr>
+        <w:t>environments</w:t>
+      </w:r>
+      <w:proofErr w:type="spellEnd"/>
+      <w:r>
+        <w:rPr>
+          <w:i/>
+          <w:iCs/>
+          <w:sz w:val="24"/>
+          <w:szCs w:val="24"/>
+        </w:rPr>
+        <w:t xml:space="preserve">, </w:t>
+      </w:r>
+      <w:proofErr w:type="spellStart"/>
+      <w:r>
+        <w:rPr>
+          <w:i/>
+          <w:iCs/>
+          <w:sz w:val="24"/>
+          <w:szCs w:val="24"/>
+        </w:rPr>
+        <w:t>highlighting</w:t>
+      </w:r>
+      <w:proofErr w:type="spellEnd"/>
+      <w:r>
+        <w:rPr>
+          <w:i/>
+          <w:iCs/>
+          <w:sz w:val="24"/>
+          <w:szCs w:val="24"/>
+        </w:rPr>
+        <w:t xml:space="preserve"> </w:t>
+      </w:r>
+      <w:proofErr w:type="spellStart"/>
+      <w:r>
+        <w:rPr>
+          <w:i/>
+          <w:iCs/>
+          <w:sz w:val="24"/>
+          <w:szCs w:val="24"/>
+        </w:rPr>
+        <w:t>efficiency</w:t>
+      </w:r>
+      <w:proofErr w:type="spellEnd"/>
+      <w:r>
+        <w:rPr>
+          <w:i/>
+          <w:iCs/>
+          <w:sz w:val="24"/>
+          <w:szCs w:val="24"/>
+        </w:rPr>
+        <w:t xml:space="preserve"> </w:t>
+      </w:r>
+      <w:proofErr w:type="spellStart"/>
+      <w:r>
+        <w:rPr>
+          <w:i/>
+          <w:iCs/>
+          <w:sz w:val="24"/>
+          <w:szCs w:val="24"/>
+        </w:rPr>
+        <w:t>gains</w:t>
+      </w:r>
+      <w:proofErr w:type="spellEnd"/>
+      <w:r>
+        <w:rPr>
+          <w:i/>
+          <w:iCs/>
+          <w:sz w:val="24"/>
+          <w:szCs w:val="24"/>
+        </w:rPr>
+        <w:t xml:space="preserve">, </w:t>
+      </w:r>
+      <w:proofErr w:type="spellStart"/>
+      <w:r>
+        <w:rPr>
+          <w:i/>
+          <w:iCs/>
+          <w:sz w:val="24"/>
+          <w:szCs w:val="24"/>
+        </w:rPr>
+        <w:t>waste</w:t>
+      </w:r>
+      <w:proofErr w:type="spellEnd"/>
+      <w:r>
+        <w:rPr>
+          <w:i/>
+          <w:iCs/>
+          <w:sz w:val="24"/>
+          <w:szCs w:val="24"/>
+        </w:rPr>
+        <w:t xml:space="preserve"> </w:t>
+      </w:r>
+      <w:proofErr w:type="spellStart"/>
+      <w:r>
+        <w:rPr>
+          <w:i/>
+          <w:iCs/>
+          <w:sz w:val="24"/>
+          <w:szCs w:val="24"/>
+        </w:rPr>
+        <w:t>reduction</w:t>
+      </w:r>
+      <w:proofErr w:type="spellEnd"/>
+      <w:r>
+        <w:rPr>
+          <w:i/>
+          <w:iCs/>
+          <w:sz w:val="24"/>
+          <w:szCs w:val="24"/>
+        </w:rPr>
+        <w:t xml:space="preserve">, </w:t>
+      </w:r>
+      <w:proofErr w:type="spellStart"/>
+      <w:r>
+        <w:rPr>
+          <w:i/>
+          <w:iCs/>
+          <w:sz w:val="24"/>
+          <w:szCs w:val="24"/>
+        </w:rPr>
+        <w:t>and</w:t>
+      </w:r>
+      <w:proofErr w:type="spellEnd"/>
+      <w:r>
+        <w:rPr>
+          <w:i/>
+          <w:iCs/>
+          <w:sz w:val="24"/>
+          <w:szCs w:val="24"/>
+        </w:rPr>
+        <w:t xml:space="preserve"> real-time </w:t>
+      </w:r>
+      <w:proofErr w:type="spellStart"/>
+      <w:r>
+        <w:rPr>
+          <w:i/>
+          <w:iCs/>
+          <w:sz w:val="24"/>
+          <w:szCs w:val="24"/>
+        </w:rPr>
+        <w:t>monitoring</w:t>
+      </w:r>
+      <w:proofErr w:type="spellEnd"/>
+      <w:r>
+        <w:rPr>
+          <w:i/>
+          <w:iCs/>
+          <w:sz w:val="24"/>
+          <w:szCs w:val="24"/>
+        </w:rPr>
+        <w:t xml:space="preserve">. </w:t>
+      </w:r>
+      <w:proofErr w:type="spellStart"/>
+      <w:r>
+        <w:rPr>
+          <w:i/>
+          <w:iCs/>
+          <w:sz w:val="24"/>
+          <w:szCs w:val="24"/>
+        </w:rPr>
+        <w:t>Furthermore</w:t>
+      </w:r>
+      <w:proofErr w:type="spellEnd"/>
+      <w:r>
+        <w:rPr>
+          <w:i/>
+          <w:iCs/>
+          <w:sz w:val="24"/>
+          <w:szCs w:val="24"/>
+        </w:rPr>
+        <w:t xml:space="preserve">, a </w:t>
+      </w:r>
+      <w:proofErr w:type="spellStart"/>
+      <w:r>
+        <w:rPr>
+          <w:i/>
+          <w:iCs/>
+          <w:sz w:val="24"/>
+          <w:szCs w:val="24"/>
+        </w:rPr>
+        <w:t>practical</w:t>
+      </w:r>
+      <w:proofErr w:type="spellEnd"/>
+      <w:r>
+        <w:rPr>
+          <w:i/>
+          <w:iCs/>
+          <w:sz w:val="24"/>
+          <w:szCs w:val="24"/>
+        </w:rPr>
+        <w:t xml:space="preserve"> </w:t>
+      </w:r>
+      <w:proofErr w:type="spellStart"/>
+      <w:r>
+        <w:rPr>
+          <w:i/>
+          <w:iCs/>
+          <w:sz w:val="24"/>
+          <w:szCs w:val="24"/>
+        </w:rPr>
+        <w:t>prototype</w:t>
+      </w:r>
+      <w:proofErr w:type="spellEnd"/>
+      <w:r>
+        <w:rPr>
+          <w:i/>
+          <w:iCs/>
+          <w:sz w:val="24"/>
+          <w:szCs w:val="24"/>
+        </w:rPr>
+        <w:t xml:space="preserve"> </w:t>
+      </w:r>
+      <w:proofErr w:type="spellStart"/>
+      <w:r>
+        <w:rPr>
+          <w:i/>
+          <w:iCs/>
+          <w:sz w:val="24"/>
+          <w:szCs w:val="24"/>
+        </w:rPr>
+        <w:t>using</w:t>
+      </w:r>
+      <w:proofErr w:type="spellEnd"/>
+      <w:r>
+        <w:rPr>
+          <w:i/>
+          <w:iCs/>
+          <w:sz w:val="24"/>
+          <w:szCs w:val="24"/>
+        </w:rPr>
+        <w:t xml:space="preserve"> Arduino </w:t>
+      </w:r>
+      <w:proofErr w:type="spellStart"/>
+      <w:r>
+        <w:rPr>
+          <w:i/>
+          <w:iCs/>
+          <w:sz w:val="24"/>
+          <w:szCs w:val="24"/>
+        </w:rPr>
+        <w:t>and</w:t>
+      </w:r>
+      <w:proofErr w:type="spellEnd"/>
+      <w:r>
+        <w:rPr>
+          <w:i/>
+          <w:iCs/>
+          <w:sz w:val="24"/>
+          <w:szCs w:val="24"/>
+        </w:rPr>
+        <w:t xml:space="preserve"> ESP32, </w:t>
+      </w:r>
+      <w:proofErr w:type="spellStart"/>
+      <w:r>
+        <w:rPr>
+          <w:i/>
+          <w:iCs/>
+          <w:sz w:val="24"/>
+          <w:szCs w:val="24"/>
+        </w:rPr>
+        <w:t>equipped</w:t>
+      </w:r>
+      <w:proofErr w:type="spellEnd"/>
+      <w:r>
+        <w:rPr>
+          <w:i/>
+          <w:iCs/>
+          <w:sz w:val="24"/>
+          <w:szCs w:val="24"/>
+        </w:rPr>
+        <w:t xml:space="preserve"> </w:t>
+      </w:r>
+      <w:proofErr w:type="spellStart"/>
+      <w:r>
+        <w:rPr>
+          <w:i/>
+          <w:iCs/>
+          <w:sz w:val="24"/>
+          <w:szCs w:val="24"/>
+        </w:rPr>
+        <w:t>with</w:t>
+      </w:r>
+      <w:proofErr w:type="spellEnd"/>
+      <w:r>
+        <w:rPr>
+          <w:i/>
+          <w:iCs/>
+          <w:sz w:val="24"/>
+          <w:szCs w:val="24"/>
+        </w:rPr>
+        <w:t xml:space="preserve"> </w:t>
+      </w:r>
+      <w:proofErr w:type="spellStart"/>
+      <w:r>
+        <w:rPr>
+          <w:i/>
+          <w:iCs/>
+          <w:sz w:val="24"/>
+          <w:szCs w:val="24"/>
+        </w:rPr>
+        <w:t>specific</w:t>
+      </w:r>
+      <w:proofErr w:type="spellEnd"/>
+      <w:r>
+        <w:rPr>
+          <w:i/>
+          <w:iCs/>
+          <w:sz w:val="24"/>
+          <w:szCs w:val="24"/>
+        </w:rPr>
+        <w:t xml:space="preserve"> </w:t>
+      </w:r>
+      <w:proofErr w:type="spellStart"/>
+      <w:r>
+        <w:rPr>
+          <w:i/>
+          <w:iCs/>
+          <w:sz w:val="24"/>
+          <w:szCs w:val="24"/>
+        </w:rPr>
+        <w:t>sensors</w:t>
+      </w:r>
+      <w:proofErr w:type="spellEnd"/>
+      <w:r>
+        <w:rPr>
+          <w:i/>
+          <w:iCs/>
+          <w:sz w:val="24"/>
+          <w:szCs w:val="24"/>
+        </w:rPr>
+        <w:t xml:space="preserve"> for </w:t>
+      </w:r>
+      <w:proofErr w:type="spellStart"/>
+      <w:r>
+        <w:rPr>
+          <w:i/>
+          <w:iCs/>
+          <w:sz w:val="24"/>
+          <w:szCs w:val="24"/>
+        </w:rPr>
+        <w:t>water</w:t>
+      </w:r>
+      <w:proofErr w:type="spellEnd"/>
+      <w:r>
+        <w:rPr>
+          <w:i/>
+          <w:iCs/>
+          <w:sz w:val="24"/>
+          <w:szCs w:val="24"/>
+        </w:rPr>
+        <w:t xml:space="preserve"> </w:t>
+      </w:r>
+      <w:proofErr w:type="spellStart"/>
+      <w:r>
+        <w:rPr>
+          <w:i/>
+          <w:iCs/>
+          <w:sz w:val="24"/>
+          <w:szCs w:val="24"/>
+        </w:rPr>
+        <w:t>monitoring</w:t>
+      </w:r>
+      <w:proofErr w:type="spellEnd"/>
+      <w:r>
+        <w:rPr>
+          <w:i/>
+          <w:iCs/>
+          <w:sz w:val="24"/>
+          <w:szCs w:val="24"/>
+        </w:rPr>
+        <w:t xml:space="preserve">, </w:t>
+      </w:r>
+      <w:proofErr w:type="spellStart"/>
+      <w:r>
+        <w:rPr>
+          <w:i/>
+          <w:iCs/>
+          <w:sz w:val="24"/>
+          <w:szCs w:val="24"/>
+        </w:rPr>
+        <w:t>is</w:t>
+      </w:r>
+      <w:proofErr w:type="spellEnd"/>
+      <w:r>
+        <w:rPr>
+          <w:i/>
+          <w:iCs/>
+          <w:sz w:val="24"/>
+          <w:szCs w:val="24"/>
+        </w:rPr>
+        <w:t xml:space="preserve"> </w:t>
+      </w:r>
+      <w:proofErr w:type="spellStart"/>
+      <w:r>
+        <w:rPr>
+          <w:i/>
+          <w:iCs/>
+          <w:sz w:val="24"/>
+          <w:szCs w:val="24"/>
+        </w:rPr>
+        <w:t>proposed</w:t>
+      </w:r>
+      <w:proofErr w:type="spellEnd"/>
+      <w:r>
+        <w:rPr>
+          <w:i/>
+          <w:iCs/>
+          <w:sz w:val="24"/>
+          <w:szCs w:val="24"/>
+        </w:rPr>
+        <w:t xml:space="preserve"> </w:t>
+      </w:r>
+      <w:proofErr w:type="spellStart"/>
+      <w:r>
+        <w:rPr>
+          <w:i/>
+          <w:iCs/>
+          <w:sz w:val="24"/>
+          <w:szCs w:val="24"/>
+        </w:rPr>
+        <w:t>to</w:t>
+      </w:r>
+      <w:proofErr w:type="spellEnd"/>
+      <w:r>
+        <w:rPr>
+          <w:i/>
+          <w:iCs/>
+          <w:sz w:val="24"/>
+          <w:szCs w:val="24"/>
+        </w:rPr>
+        <w:t xml:space="preserve"> </w:t>
+      </w:r>
+      <w:proofErr w:type="spellStart"/>
+      <w:r>
+        <w:rPr>
+          <w:i/>
+          <w:iCs/>
+          <w:sz w:val="24"/>
+          <w:szCs w:val="24"/>
+        </w:rPr>
+        <w:t>demonstrate</w:t>
+      </w:r>
+      <w:proofErr w:type="spellEnd"/>
+      <w:r>
+        <w:rPr>
+          <w:i/>
+          <w:iCs/>
+          <w:sz w:val="24"/>
+          <w:szCs w:val="24"/>
+        </w:rPr>
+        <w:t xml:space="preserve"> </w:t>
+      </w:r>
+      <w:proofErr w:type="spellStart"/>
+      <w:r>
+        <w:rPr>
+          <w:i/>
+          <w:iCs/>
+          <w:sz w:val="24"/>
+          <w:szCs w:val="24"/>
+        </w:rPr>
+        <w:t>the</w:t>
+      </w:r>
+      <w:proofErr w:type="spellEnd"/>
+      <w:r>
+        <w:rPr>
+          <w:i/>
+          <w:iCs/>
+          <w:sz w:val="24"/>
+          <w:szCs w:val="24"/>
+        </w:rPr>
+        <w:t xml:space="preserve"> </w:t>
+      </w:r>
+      <w:proofErr w:type="spellStart"/>
+      <w:r>
+        <w:rPr>
+          <w:i/>
+          <w:iCs/>
+          <w:sz w:val="24"/>
+          <w:szCs w:val="24"/>
+        </w:rPr>
+        <w:t>feasibility</w:t>
+      </w:r>
+      <w:proofErr w:type="spellEnd"/>
+      <w:r>
+        <w:rPr>
+          <w:i/>
+          <w:iCs/>
+          <w:sz w:val="24"/>
+          <w:szCs w:val="24"/>
+        </w:rPr>
+        <w:t xml:space="preserve"> </w:t>
+      </w:r>
+      <w:proofErr w:type="spellStart"/>
+      <w:r>
+        <w:rPr>
+          <w:i/>
+          <w:iCs/>
+          <w:sz w:val="24"/>
+          <w:szCs w:val="24"/>
+        </w:rPr>
+        <w:t>of</w:t>
+      </w:r>
+      <w:proofErr w:type="spellEnd"/>
+      <w:r>
+        <w:rPr>
+          <w:i/>
+          <w:iCs/>
+          <w:sz w:val="24"/>
+          <w:szCs w:val="24"/>
+        </w:rPr>
+        <w:t xml:space="preserve"> IoT-</w:t>
+      </w:r>
+      <w:proofErr w:type="spellStart"/>
+      <w:r>
+        <w:rPr>
+          <w:i/>
+          <w:iCs/>
+          <w:sz w:val="24"/>
+          <w:szCs w:val="24"/>
+        </w:rPr>
+        <w:t>based</w:t>
+      </w:r>
+      <w:proofErr w:type="spellEnd"/>
+      <w:r>
+        <w:rPr>
+          <w:i/>
+          <w:iCs/>
+          <w:sz w:val="24"/>
+          <w:szCs w:val="24"/>
+        </w:rPr>
+        <w:t xml:space="preserve"> </w:t>
+      </w:r>
+      <w:proofErr w:type="spellStart"/>
+      <w:r>
+        <w:rPr>
+          <w:i/>
+          <w:iCs/>
+          <w:sz w:val="24"/>
+          <w:szCs w:val="24"/>
+        </w:rPr>
+        <w:t>solutions</w:t>
+      </w:r>
+      <w:proofErr w:type="spellEnd"/>
+      <w:r>
+        <w:rPr>
+          <w:i/>
+          <w:iCs/>
+          <w:sz w:val="24"/>
+          <w:szCs w:val="24"/>
+        </w:rPr>
+        <w:t xml:space="preserve"> in </w:t>
+      </w:r>
+      <w:proofErr w:type="spellStart"/>
+      <w:r>
+        <w:rPr>
+          <w:i/>
+          <w:iCs/>
+          <w:sz w:val="24"/>
+          <w:szCs w:val="24"/>
+        </w:rPr>
+        <w:t>this</w:t>
+      </w:r>
+      <w:proofErr w:type="spellEnd"/>
+      <w:r>
+        <w:rPr>
+          <w:i/>
+          <w:iCs/>
+          <w:sz w:val="24"/>
+          <w:szCs w:val="24"/>
+        </w:rPr>
+        <w:t xml:space="preserve"> sector. The </w:t>
+      </w:r>
+      <w:proofErr w:type="spellStart"/>
+      <w:r>
+        <w:rPr>
+          <w:i/>
+          <w:iCs/>
+          <w:sz w:val="24"/>
+          <w:szCs w:val="24"/>
+        </w:rPr>
+        <w:t>results</w:t>
+      </w:r>
+      <w:proofErr w:type="spellEnd"/>
+      <w:r>
+        <w:rPr>
+          <w:i/>
+          <w:iCs/>
+          <w:sz w:val="24"/>
+          <w:szCs w:val="24"/>
+        </w:rPr>
+        <w:t xml:space="preserve"> </w:t>
+      </w:r>
+      <w:proofErr w:type="spellStart"/>
+      <w:r>
+        <w:rPr>
+          <w:i/>
+          <w:iCs/>
+          <w:sz w:val="24"/>
+          <w:szCs w:val="24"/>
+        </w:rPr>
+        <w:t>indicate</w:t>
+      </w:r>
+      <w:proofErr w:type="spellEnd"/>
+      <w:r>
+        <w:rPr>
+          <w:i/>
+          <w:iCs/>
+          <w:sz w:val="24"/>
+          <w:szCs w:val="24"/>
+        </w:rPr>
+        <w:t xml:space="preserve"> </w:t>
+      </w:r>
+      <w:proofErr w:type="spellStart"/>
+      <w:r>
+        <w:rPr>
+          <w:i/>
+          <w:iCs/>
+          <w:sz w:val="24"/>
+          <w:szCs w:val="24"/>
+        </w:rPr>
+        <w:t>that</w:t>
+      </w:r>
+      <w:proofErr w:type="spellEnd"/>
+      <w:r>
+        <w:rPr>
+          <w:i/>
+          <w:iCs/>
+          <w:sz w:val="24"/>
+          <w:szCs w:val="24"/>
+        </w:rPr>
+        <w:t xml:space="preserve"> IoT </w:t>
+      </w:r>
+      <w:proofErr w:type="spellStart"/>
+      <w:r>
+        <w:rPr>
+          <w:i/>
+          <w:iCs/>
+          <w:sz w:val="24"/>
+          <w:szCs w:val="24"/>
+        </w:rPr>
+        <w:t>significantly</w:t>
+      </w:r>
+      <w:proofErr w:type="spellEnd"/>
+      <w:r>
+        <w:rPr>
+          <w:i/>
+          <w:iCs/>
+          <w:sz w:val="24"/>
+          <w:szCs w:val="24"/>
+        </w:rPr>
+        <w:t xml:space="preserve"> </w:t>
+      </w:r>
+      <w:proofErr w:type="spellStart"/>
+      <w:r>
+        <w:rPr>
+          <w:i/>
+          <w:iCs/>
+          <w:sz w:val="24"/>
+          <w:szCs w:val="24"/>
+        </w:rPr>
+        <w:t>enhances</w:t>
+      </w:r>
+      <w:proofErr w:type="spellEnd"/>
+      <w:r>
+        <w:rPr>
+          <w:i/>
+          <w:iCs/>
+          <w:sz w:val="24"/>
+          <w:szCs w:val="24"/>
+        </w:rPr>
+        <w:t xml:space="preserve"> </w:t>
+      </w:r>
+      <w:proofErr w:type="spellStart"/>
+      <w:r>
+        <w:rPr>
+          <w:i/>
+          <w:iCs/>
+          <w:sz w:val="24"/>
+          <w:szCs w:val="24"/>
+        </w:rPr>
+        <w:t>the</w:t>
+      </w:r>
+      <w:proofErr w:type="spellEnd"/>
+      <w:r>
+        <w:rPr>
+          <w:i/>
+          <w:iCs/>
+          <w:sz w:val="24"/>
+          <w:szCs w:val="24"/>
+        </w:rPr>
+        <w:t xml:space="preserve"> </w:t>
+      </w:r>
+      <w:proofErr w:type="spellStart"/>
+      <w:r>
+        <w:rPr>
+          <w:i/>
+          <w:iCs/>
+          <w:sz w:val="24"/>
+          <w:szCs w:val="24"/>
+        </w:rPr>
+        <w:t>quality</w:t>
+      </w:r>
+      <w:proofErr w:type="spellEnd"/>
+      <w:r>
+        <w:rPr>
+          <w:i/>
+          <w:iCs/>
+          <w:sz w:val="24"/>
+          <w:szCs w:val="24"/>
+        </w:rPr>
+        <w:t xml:space="preserve"> </w:t>
+      </w:r>
+      <w:proofErr w:type="spellStart"/>
+      <w:r>
+        <w:rPr>
+          <w:i/>
+          <w:iCs/>
+          <w:sz w:val="24"/>
+          <w:szCs w:val="24"/>
+        </w:rPr>
+        <w:t>of</w:t>
+      </w:r>
+      <w:proofErr w:type="spellEnd"/>
+      <w:r>
+        <w:rPr>
+          <w:i/>
+          <w:iCs/>
+          <w:sz w:val="24"/>
+          <w:szCs w:val="24"/>
+        </w:rPr>
+        <w:t xml:space="preserve"> </w:t>
+      </w:r>
+      <w:proofErr w:type="spellStart"/>
+      <w:r>
+        <w:rPr>
+          <w:i/>
+          <w:iCs/>
+          <w:sz w:val="24"/>
+          <w:szCs w:val="24"/>
+        </w:rPr>
+        <w:t>life</w:t>
+      </w:r>
+      <w:proofErr w:type="spellEnd"/>
+      <w:r>
+        <w:rPr>
+          <w:i/>
+          <w:iCs/>
+          <w:sz w:val="24"/>
+          <w:szCs w:val="24"/>
+        </w:rPr>
+        <w:t xml:space="preserve"> </w:t>
+      </w:r>
+      <w:proofErr w:type="spellStart"/>
+      <w:r>
+        <w:rPr>
+          <w:i/>
+          <w:iCs/>
+          <w:sz w:val="24"/>
+          <w:szCs w:val="24"/>
+        </w:rPr>
+        <w:t>by</w:t>
+      </w:r>
+      <w:proofErr w:type="spellEnd"/>
+      <w:r>
+        <w:rPr>
+          <w:i/>
+          <w:iCs/>
+          <w:sz w:val="24"/>
+          <w:szCs w:val="24"/>
+        </w:rPr>
+        <w:t xml:space="preserve"> </w:t>
+      </w:r>
+      <w:proofErr w:type="spellStart"/>
+      <w:r>
+        <w:rPr>
+          <w:i/>
+          <w:iCs/>
+          <w:sz w:val="24"/>
+          <w:szCs w:val="24"/>
+        </w:rPr>
+        <w:t>ensuring</w:t>
+      </w:r>
+      <w:proofErr w:type="spellEnd"/>
+      <w:r>
+        <w:rPr>
+          <w:i/>
+          <w:iCs/>
+          <w:sz w:val="24"/>
+          <w:szCs w:val="24"/>
+        </w:rPr>
+        <w:t xml:space="preserve"> </w:t>
+      </w:r>
+      <w:proofErr w:type="spellStart"/>
+      <w:r>
+        <w:rPr>
+          <w:i/>
+          <w:iCs/>
+          <w:sz w:val="24"/>
+          <w:szCs w:val="24"/>
+        </w:rPr>
+        <w:t>better</w:t>
+      </w:r>
+      <w:proofErr w:type="spellEnd"/>
+      <w:r>
+        <w:rPr>
+          <w:i/>
+          <w:iCs/>
+          <w:sz w:val="24"/>
+          <w:szCs w:val="24"/>
+        </w:rPr>
+        <w:t xml:space="preserve"> </w:t>
+      </w:r>
+      <w:proofErr w:type="spellStart"/>
+      <w:r>
+        <w:rPr>
+          <w:i/>
+          <w:iCs/>
+          <w:sz w:val="24"/>
+          <w:szCs w:val="24"/>
+        </w:rPr>
+        <w:t>resource</w:t>
+      </w:r>
+      <w:proofErr w:type="spellEnd"/>
+      <w:r>
+        <w:rPr>
+          <w:i/>
+          <w:iCs/>
+          <w:sz w:val="24"/>
+          <w:szCs w:val="24"/>
+        </w:rPr>
+        <w:t xml:space="preserve"> </w:t>
+      </w:r>
+      <w:proofErr w:type="spellStart"/>
+      <w:r>
+        <w:rPr>
+          <w:i/>
+          <w:iCs/>
+          <w:sz w:val="24"/>
+          <w:szCs w:val="24"/>
+        </w:rPr>
+        <w:t>distribution</w:t>
+      </w:r>
+      <w:proofErr w:type="spellEnd"/>
+      <w:r>
+        <w:rPr>
+          <w:i/>
+          <w:iCs/>
+          <w:sz w:val="24"/>
+          <w:szCs w:val="24"/>
+        </w:rPr>
+        <w:t xml:space="preserve"> </w:t>
+      </w:r>
+      <w:proofErr w:type="spellStart"/>
+      <w:r>
+        <w:rPr>
+          <w:i/>
+          <w:iCs/>
+          <w:sz w:val="24"/>
+          <w:szCs w:val="24"/>
+        </w:rPr>
+        <w:t>and</w:t>
+      </w:r>
+      <w:proofErr w:type="spellEnd"/>
+      <w:r>
+        <w:rPr>
+          <w:i/>
+          <w:iCs/>
+          <w:sz w:val="24"/>
+          <w:szCs w:val="24"/>
+        </w:rPr>
+        <w:t xml:space="preserve"> </w:t>
+      </w:r>
+      <w:proofErr w:type="spellStart"/>
+      <w:r>
+        <w:rPr>
+          <w:i/>
+          <w:iCs/>
+          <w:sz w:val="24"/>
+          <w:szCs w:val="24"/>
+        </w:rPr>
+        <w:t>reducing</w:t>
+      </w:r>
+      <w:proofErr w:type="spellEnd"/>
+      <w:r>
+        <w:rPr>
+          <w:i/>
+          <w:iCs/>
+          <w:sz w:val="24"/>
+          <w:szCs w:val="24"/>
+        </w:rPr>
+        <w:t xml:space="preserve"> </w:t>
+      </w:r>
+      <w:proofErr w:type="spellStart"/>
+      <w:r>
+        <w:rPr>
+          <w:i/>
+          <w:iCs/>
+          <w:sz w:val="24"/>
+          <w:szCs w:val="24"/>
+        </w:rPr>
+        <w:t>operational</w:t>
+      </w:r>
+      <w:proofErr w:type="spellEnd"/>
+      <w:r>
+        <w:rPr>
+          <w:i/>
+          <w:iCs/>
+          <w:sz w:val="24"/>
+          <w:szCs w:val="24"/>
+        </w:rPr>
+        <w:t xml:space="preserve"> </w:t>
+      </w:r>
+      <w:proofErr w:type="spellStart"/>
+      <w:r>
+        <w:rPr>
+          <w:i/>
+          <w:iCs/>
+          <w:sz w:val="24"/>
+          <w:szCs w:val="24"/>
+        </w:rPr>
+        <w:t>costs</w:t>
+      </w:r>
+      <w:proofErr w:type="spellEnd"/>
+      <w:r>
+        <w:rPr>
+          <w:i/>
+          <w:iCs/>
+          <w:sz w:val="24"/>
+          <w:szCs w:val="24"/>
+        </w:rPr>
+        <w:t>.</w:t>
       </w:r>
     </w:p>
     <w:p>
@@ -423,7 +2503,147 @@
           <w:sz w:val="24"/>
           <w:szCs w:val="24"/>
         </w:rPr>
-        <w:t xml:space="preserve"> Internet of Things, Water Management, Sustainable Development, Smart Cities, SDG 6.</w:t>
+        <w:t xml:space="preserve"> Internet </w:t>
+      </w:r>
+      <w:proofErr w:type="spellStart"/>
+      <w:r>
+        <w:rPr>
+          <w:i/>
+          <w:iCs/>
+          <w:sz w:val="24"/>
+          <w:szCs w:val="24"/>
+        </w:rPr>
+        <w:t>of</w:t>
+      </w:r>
+      <w:proofErr w:type="spellEnd"/>
+      <w:r>
+        <w:rPr>
+          <w:i/>
+          <w:iCs/>
+          <w:sz w:val="24"/>
+          <w:szCs w:val="24"/>
+        </w:rPr>
+        <w:t xml:space="preserve"> </w:t>
+      </w:r>
+      <w:proofErr w:type="spellStart"/>
+      <w:r>
+        <w:rPr>
+          <w:i/>
+          <w:iCs/>
+          <w:sz w:val="24"/>
+          <w:szCs w:val="24"/>
+        </w:rPr>
+        <w:t>Things</w:t>
+      </w:r>
+      <w:proofErr w:type="spellEnd"/>
+      <w:r>
+        <w:rPr>
+          <w:i/>
+          <w:iCs/>
+          <w:sz w:val="24"/>
+          <w:szCs w:val="24"/>
+        </w:rPr>
+        <w:t xml:space="preserve">, </w:t>
+      </w:r>
+      <w:proofErr w:type="spellStart"/>
+      <w:r>
+        <w:rPr>
+          <w:i/>
+          <w:iCs/>
+          <w:sz w:val="24"/>
+          <w:szCs w:val="24"/>
+        </w:rPr>
+        <w:t>Water</w:t>
+      </w:r>
+      <w:proofErr w:type="spellEnd"/>
+      <w:r>
+        <w:rPr>
+          <w:i/>
+          <w:iCs/>
+          <w:sz w:val="24"/>
+          <w:szCs w:val="24"/>
+        </w:rPr>
+        <w:t xml:space="preserve"> Management, </w:t>
+      </w:r>
+      <w:proofErr w:type="spellStart"/>
+      <w:r>
+        <w:rPr>
+          <w:i/>
+          <w:iCs/>
+          <w:sz w:val="24"/>
+          <w:szCs w:val="24"/>
+        </w:rPr>
+        <w:t>Sustainable</w:t>
+      </w:r>
+      <w:proofErr w:type="spellEnd"/>
+      <w:r>
+        <w:rPr>
+          <w:i/>
+          <w:iCs/>
+          <w:sz w:val="24"/>
+          <w:szCs w:val="24"/>
+        </w:rPr>
+        <w:t xml:space="preserve"> </w:t>
+      </w:r>
+      <w:proofErr w:type="spellStart"/>
+      <w:r>
+        <w:rPr>
+          <w:i/>
+          <w:iCs/>
+          <w:sz w:val="24"/>
+          <w:szCs w:val="24"/>
+        </w:rPr>
+        <w:t>Development</w:t>
+      </w:r>
+      <w:proofErr w:type="spellEnd"/>
+      <w:r>
+        <w:rPr>
+          <w:i/>
+          <w:iCs/>
+          <w:sz w:val="24"/>
+          <w:szCs w:val="24"/>
+        </w:rPr>
+        <w:t xml:space="preserve">, </w:t>
+      </w:r>
+      <w:proofErr w:type="spellStart"/>
+      <w:r>
+        <w:rPr>
+          <w:i/>
+          <w:iCs/>
+          <w:sz w:val="24"/>
+          <w:szCs w:val="24"/>
+        </w:rPr>
+        <w:t>Smart</w:t>
+      </w:r>
+      <w:proofErr w:type="spellEnd"/>
+      <w:r>
+        <w:rPr>
+          <w:i/>
+          <w:iCs/>
+          <w:sz w:val="24"/>
+          <w:szCs w:val="24"/>
+        </w:rPr>
+        <w:t xml:space="preserve"> </w:t>
+      </w:r>
+      <w:proofErr w:type="spellStart"/>
+      <w:r>
+        <w:rPr>
+          <w:i/>
+          <w:iCs/>
+          <w:sz w:val="24"/>
+          <w:szCs w:val="24"/>
+        </w:rPr>
+        <w:t>Cities</w:t>
+      </w:r>
+      <w:proofErr w:type="spellEnd"/>
+      <w:r>
+        <w:rPr>
+          <w:i/>
+          <w:iCs/>
+          <w:sz w:val="24"/>
+          <w:szCs w:val="24"/>
+        </w:rPr>
+        <w:t>, SDG 6.</w:t>
       </w:r>
     </w:p>
     <w:p>
@@ -738,7 +2958,23 @@
           <w:sz w:val="24"/>
           <w:szCs w:val="24"/>
         </w:rPr>
-        <w:t>O sistema de monitoramento proposto foi desenvolvido utilizando a plataforma Wokwi (https://wokwi.com), permitindo a simulação do circuito antes da montagem física. O microcontrolador utilizado foi o ESP32,</w:t>
+        <w:t xml:space="preserve">O sistema de monitoramento proposto foi desenvolvido utilizando a plataforma </w:t>
+      </w:r>
+      <w:proofErr w:type="spellStart"/>
+      <w:r>
+        <w:rPr>
+          <w:sz w:val="24"/>
+          <w:szCs w:val="24"/>
+        </w:rPr>
+        <w:t>Wokwi</w:t>
+      </w:r>
+      <w:proofErr w:type="spellEnd"/>
+      <w:r>
+        <w:rPr>
+          <w:sz w:val="24"/>
+          <w:szCs w:val="24"/>
+        </w:rPr>
+        <w:t xml:space="preserve"> (https://wokwi.com), permitindo a simulação do circuito antes da montagem física. O microcontrolador utilizado foi o ESP32,</w:t>
       </w:r>
       <w:r>
         <w:rPr>
@@ -770,7 +3006,87 @@
           <w:sz w:val="24"/>
           <w:szCs w:val="24"/>
         </w:rPr>
-        <w:t>responsável pelo processamento das leituras dos sensores e pela comunicação via Wi-Fi com a nuvem por meio do protocolo MQTT (Message Queuing Telemetry Transport), através da plataforma ThingSpeak.</w:t>
+        <w:t>responsável pelo processamento das leituras dos sensores e pela comunicação via Wi-Fi com a nuvem por meio do protocolo MQTT (</w:t>
+      </w:r>
+      <w:proofErr w:type="spellStart"/>
+      <w:r>
+        <w:rPr>
+          <w:sz w:val="24"/>
+          <w:szCs w:val="24"/>
+        </w:rPr>
+        <w:t>Message</w:t>
+      </w:r>
+      <w:proofErr w:type="spellEnd"/>
+      <w:r>
+        <w:rPr>
+          <w:sz w:val="24"/>
+          <w:szCs w:val="24"/>
+        </w:rPr>
+        <w:t xml:space="preserve"> </w:t>
+      </w:r>
+      <w:proofErr w:type="spellStart"/>
+      <w:r>
+        <w:rPr>
+          <w:sz w:val="24"/>
+          <w:szCs w:val="24"/>
+        </w:rPr>
+        <w:t>Queuing</w:t>
+      </w:r>
+      <w:proofErr w:type="spellEnd"/>
+      <w:r>
+        <w:rPr>
+          <w:sz w:val="24"/>
+          <w:szCs w:val="24"/>
+        </w:rPr>
+        <w:t xml:space="preserve"> </w:t>
+      </w:r>
+      <w:proofErr w:type="spellStart"/>
+      <w:r>
+        <w:rPr>
+          <w:sz w:val="24"/>
+          <w:szCs w:val="24"/>
+        </w:rPr>
+        <w:t>Telemetry</w:t>
+      </w:r>
+      <w:proofErr w:type="spellEnd"/>
+      <w:r>
+        <w:rPr>
+          <w:sz w:val="24"/>
+          <w:szCs w:val="24"/>
+        </w:rPr>
+        <w:t xml:space="preserve"> </w:t>
+      </w:r>
+      <w:proofErr w:type="spellStart"/>
+      <w:r>
+        <w:rPr>
+          <w:sz w:val="24"/>
+          <w:szCs w:val="24"/>
+        </w:rPr>
+        <w:t>Transport</w:t>
+      </w:r>
+      <w:proofErr w:type="spellEnd"/>
+      <w:r>
+        <w:rPr>
+          <w:sz w:val="24"/>
+          <w:szCs w:val="24"/>
+        </w:rPr>
+        <w:t xml:space="preserve">), através da plataforma </w:t>
+      </w:r>
+      <w:proofErr w:type="spellStart"/>
+      <w:r>
+        <w:rPr>
+          <w:sz w:val="24"/>
+          <w:szCs w:val="24"/>
+        </w:rPr>
+        <w:t>ThingSpeak</w:t>
+      </w:r>
+      <w:proofErr w:type="spellEnd"/>
+      <w:r>
+        <w:rPr>
+          <w:sz w:val="24"/>
+          <w:szCs w:val="24"/>
+        </w:rPr>
+        <w:t>.</w:t>
       </w:r>
     </w:p>
     <w:p>
@@ -970,7 +3286,23 @@
           <w:sz w:val="24"/>
           <w:szCs w:val="24"/>
         </w:rPr>
-        <w:t>As leituras dos sensores são realizadas a cada 15 segundos e enviadas para a plataforma ThingSpeak através do protocolo MQTT, garantindo o monitoramento em tempo real.</w:t>
+        <w:t xml:space="preserve">As leituras dos sensores são realizadas a cada 15 segundos e enviadas para a plataforma </w:t>
+      </w:r>
+      <w:proofErr w:type="spellStart"/>
+      <w:r>
+        <w:rPr>
+          <w:sz w:val="24"/>
+          <w:szCs w:val="24"/>
+        </w:rPr>
+        <w:t>ThingSpeak</w:t>
+      </w:r>
+      <w:proofErr w:type="spellEnd"/>
+      <w:r>
+        <w:rPr>
+          <w:sz w:val="24"/>
+          <w:szCs w:val="24"/>
+        </w:rPr>
+        <w:t xml:space="preserve"> através do protocolo MQTT, garantindo o monitoramento em tempo real.</w:t>
       </w:r>
     </w:p>
     <w:p>
@@ -988,7 +3320,25 @@
           <w:sz w:val="24"/>
           <w:szCs w:val="24"/>
         </w:rPr>
-        <w:t>Lista Descritiva de Materiais usadas no Wokwi:</w:t>
+        <w:t xml:space="preserve">Lista Descritiva de Materiais usadas no </w:t>
+      </w:r>
+      <w:proofErr w:type="spellStart"/>
+      <w:r>
+        <w:rPr>
+          <w:b/>
+          <w:sz w:val="24"/>
+          <w:szCs w:val="24"/>
+        </w:rPr>
+        <w:t>Wokwi</w:t>
+      </w:r>
+      <w:proofErr w:type="spellEnd"/>
+      <w:r>
+        <w:rPr>
+          <w:b/>
+          <w:sz w:val="24"/>
+          <w:szCs w:val="24"/>
+        </w:rPr>
+        <w:t>:</w:t>
       </w:r>
     </w:p>
     <w:tbl>
@@ -1234,7 +3584,25 @@
           <w:sz w:val="24"/>
           <w:szCs w:val="24"/>
         </w:rPr>
-        <w:t>Plataforma de simulação: Wokwi.</w:t>
+        <w:t xml:space="preserve">Plataforma de simulação: </w:t>
+      </w:r>
+      <w:proofErr w:type="spellStart"/>
+      <w:r>
+        <w:rPr>
+          <w:color w:val="000000"/>
+          <w:sz w:val="24"/>
+          <w:szCs w:val="24"/>
+        </w:rPr>
+        <w:t>Wokwi</w:t>
+      </w:r>
+      <w:proofErr w:type="spellEnd"/>
+      <w:r>
+        <w:rPr>
+          <w:color w:val="000000"/>
+          <w:sz w:val="24"/>
+          <w:szCs w:val="24"/>
+        </w:rPr>
+        <w:t>.</w:t>
       </w:r>
     </w:p>
     <w:p>
@@ -1310,7 +3678,25 @@
           <w:sz w:val="24"/>
           <w:szCs w:val="24"/>
         </w:rPr>
-        <w:t>Plataforma de monitoramento: ThingSpeak.</w:t>
+        <w:t xml:space="preserve">Plataforma de monitoramento: </w:t>
+      </w:r>
+      <w:proofErr w:type="spellStart"/>
+      <w:r>
+        <w:rPr>
+          <w:color w:val="000000"/>
+          <w:sz w:val="24"/>
+          <w:szCs w:val="24"/>
+        </w:rPr>
+        <w:t>ThingSpeak</w:t>
+      </w:r>
+      <w:proofErr w:type="spellEnd"/>
+      <w:r>
+        <w:rPr>
+          <w:color w:val="000000"/>
+          <w:sz w:val="24"/>
+          <w:szCs w:val="24"/>
+        </w:rPr>
+        <w:t>.</w:t>
       </w:r>
     </w:p>
     <w:p>
@@ -1358,7 +3744,23 @@
           <w:sz w:val="24"/>
           <w:szCs w:val="24"/>
         </w:rPr>
-        <w:t>A montagem virtual foi realizada utilizando a plataforma Wokwi. Abaixo, apresentamos a imagens da simulação do circuito em funcionamento:</w:t>
+        <w:t xml:space="preserve">A montagem virtual foi realizada utilizando a plataforma </w:t>
+      </w:r>
+      <w:proofErr w:type="spellStart"/>
+      <w:r>
+        <w:rPr>
+          <w:sz w:val="24"/>
+          <w:szCs w:val="24"/>
+        </w:rPr>
+        <w:t>Wokwi</w:t>
+      </w:r>
+      <w:proofErr w:type="spellEnd"/>
+      <w:r>
+        <w:rPr>
+          <w:sz w:val="24"/>
+          <w:szCs w:val="24"/>
+        </w:rPr>
+        <w:t>. Abaixo, apresentamos a imagens da simulação do circuito em funcionamento:</w:t>
       </w:r>
     </w:p>
     <w:p>
@@ -1586,7 +3988,27 @@
           <w:sz w:val="20"/>
           <w:szCs w:val="20"/>
         </w:rPr>
-        <w:t xml:space="preserve"> (Esquema de montagem do circuito no Wokwi durante o processo de conexão (“Conectando à rede Wi-Fi e ao broker MQTT”))</w:t>
+        <w:t xml:space="preserve"> (Esquema de montagem do circuito no </w:t>
+      </w:r>
+      <w:proofErr w:type="spellStart"/>
+      <w:r>
+        <w:rPr>
+          <w:rFonts w:ascii="Helvetica" w:hAnsi="Helvetica"/>
+          <w:b/>
+          <w:sz w:val="20"/>
+          <w:szCs w:val="20"/>
+        </w:rPr>
+        <w:t>Wokwi</w:t>
+      </w:r>
+      <w:proofErr w:type="spellEnd"/>
+      <w:r>
+        <w:rPr>
+          <w:rFonts w:ascii="Helvetica" w:hAnsi="Helvetica"/>
+          <w:b/>
+          <w:sz w:val="20"/>
+          <w:szCs w:val="20"/>
+        </w:rPr>
+        <w:t xml:space="preserve"> durante o processo de conexão (“Conectando à rede Wi-Fi e ao broker MQTT”))</w:t>
       </w:r>
     </w:p>
     <w:p>
@@ -2013,15 +4435,72 @@
           <w:sz w:val="24"/>
           <w:szCs w:val="24"/>
         </w:rPr>
-        <w:t xml:space="preserve"> Processar os dados e comunicação via protocolo MQTT. (Message Queuing </w:t>
-      </w:r>
+        <w:t xml:space="preserve"> Processar os dados e comunicação via protocolo MQTT. (</w:t>
+      </w:r>
+      <w:proofErr w:type="spellStart"/>
+      <w:r>
+        <w:rPr>
+          <w:sz w:val="24"/>
+          <w:szCs w:val="24"/>
+        </w:rPr>
+        <w:t>Message</w:t>
+      </w:r>
+      <w:proofErr w:type="spellEnd"/>
+      <w:r>
+        <w:rPr>
+          <w:sz w:val="24"/>
+          <w:szCs w:val="24"/>
+        </w:rPr>
+        <w:t xml:space="preserve"> </w:t>
+      </w:r>
+      <w:proofErr w:type="spellStart"/>
+      <w:r>
+        <w:rPr>
+          <w:sz w:val="24"/>
+          <w:szCs w:val="24"/>
+        </w:rPr>
+        <w:t>Queuing</w:t>
+      </w:r>
+      <w:proofErr w:type="spellEnd"/>
+      <w:r>
+        <w:rPr>
+          <w:sz w:val="24"/>
+          <w:szCs w:val="24"/>
+        </w:rPr>
+        <w:t xml:space="preserve"> </w:t>
+      </w:r>
+      <w:proofErr w:type="spellStart"/>
       <w:r>
         <w:rPr>
           <w:sz w:val="24"/>
           <w:szCs w:val="24"/>
         </w:rPr>
         <w:lastRenderedPageBreak/>
-        <w:t xml:space="preserve">Telemetry Transport / Transporte de Telemetria e Enfileiramento de Mensagens) </w:t>
+        <w:t>Telemetry</w:t>
+      </w:r>
+      <w:proofErr w:type="spellEnd"/>
+      <w:r>
+        <w:rPr>
+          <w:sz w:val="24"/>
+          <w:szCs w:val="24"/>
+        </w:rPr>
+        <w:t xml:space="preserve"> </w:t>
+      </w:r>
+      <w:proofErr w:type="spellStart"/>
+      <w:r>
+        <w:rPr>
+          <w:sz w:val="24"/>
+          <w:szCs w:val="24"/>
+        </w:rPr>
+        <w:t>Transport</w:t>
+      </w:r>
+      <w:proofErr w:type="spellEnd"/>
+      <w:r>
+        <w:rPr>
+          <w:sz w:val="24"/>
+          <w:szCs w:val="24"/>
+        </w:rPr>
+        <w:t xml:space="preserve"> / Transporte de Telemetria e Enfileiramento de Mensagens) </w:t>
       </w:r>
     </w:p>
     <w:p>
@@ -2046,7 +4525,39 @@
           <w:sz w:val="24"/>
           <w:szCs w:val="24"/>
         </w:rPr>
-        <w:t xml:space="preserve"> Possui um ou dois núcleos do microprocessador Tensilica Xtensa LX6 ou LX7, ou um único núcleo RISC-V, com frequência ajustável de 80 MHz a 240 MHz. </w:t>
+        <w:t xml:space="preserve"> Possui um ou dois núcleos do microprocessador </w:t>
+      </w:r>
+      <w:proofErr w:type="spellStart"/>
+      <w:r>
+        <w:rPr>
+          <w:sz w:val="24"/>
+          <w:szCs w:val="24"/>
+        </w:rPr>
+        <w:t>Tensilica</w:t>
+      </w:r>
+      <w:proofErr w:type="spellEnd"/>
+      <w:r>
+        <w:rPr>
+          <w:sz w:val="24"/>
+          <w:szCs w:val="24"/>
+        </w:rPr>
+        <w:t xml:space="preserve"> </w:t>
+      </w:r>
+      <w:proofErr w:type="spellStart"/>
+      <w:r>
+        <w:rPr>
+          <w:sz w:val="24"/>
+          <w:szCs w:val="24"/>
+        </w:rPr>
+        <w:t>Xtensa</w:t>
+      </w:r>
+      <w:proofErr w:type="spellEnd"/>
+      <w:r>
+        <w:rPr>
+          <w:sz w:val="24"/>
+          <w:szCs w:val="24"/>
+        </w:rPr>
+        <w:t xml:space="preserve"> LX6 ou LX7, ou um único núcleo RISC-V, com frequência ajustável de 80 MHz a 240 MHz. </w:t>
       </w:r>
     </w:p>
     <w:p>
@@ -2143,9 +4654,9 @@
           <w:szCs w:val="24"/>
         </w:rPr>
         <w:drawing>
-          <wp:inline distT="0" distB="0" distL="0" distR="0" wp14:anchorId="0D7D85B9" wp14:editId="76F3560B">
-            <wp:extent cx="3115945" cy="1724025"/>
-            <wp:effectExtent l="0" t="0" r="8255" b="9525"/>
+          <wp:inline distT="0" distB="0" distL="0" distR="0" wp14:anchorId="0D7D85B9" wp14:editId="3B6FB601">
+            <wp:extent cx="1767840" cy="1302588"/>
+            <wp:effectExtent l="0" t="0" r="3810" b="0"/>
             <wp:docPr id="6" name="image6.png"/>
             <wp:cNvGraphicFramePr/>
             <a:graphic xmlns:a="http://schemas.openxmlformats.org/drawingml/2006/main">
@@ -2165,7 +4676,7 @@
                   <pic:spPr>
                     <a:xfrm>
                       <a:off x="0" y="0"/>
-                      <a:ext cx="3116973" cy="1724594"/>
+                      <a:ext cx="1780010" cy="1311555"/>
                     </a:xfrm>
                     <a:prstGeom prst="rect">
                       <a:avLst/>
@@ -2332,6 +4843,7 @@
                 <w:szCs w:val="24"/>
               </w:rPr>
             </w:pPr>
+            <w:proofErr w:type="spellStart"/>
             <w:r>
               <w:rPr>
                 <w:rFonts w:ascii="Times" w:eastAsia="Times" w:hAnsi="Times" w:cs="Times"/>
@@ -2340,6 +4852,7 @@
               </w:rPr>
               <w:t>Espressif</w:t>
             </w:r>
+            <w:proofErr w:type="spellEnd"/>
           </w:p>
         </w:tc>
       </w:tr>
@@ -2491,8 +5004,18 @@
                 <w:sz w:val="24"/>
                 <w:szCs w:val="24"/>
               </w:rPr>
-              <w:t>Bluetooth, Wi-fi</w:t>
+              <w:t xml:space="preserve">Bluetooth, </w:t>
             </w:r>
+            <w:proofErr w:type="spellStart"/>
+            <w:r>
+              <w:rPr>
+                <w:rFonts w:ascii="Times" w:eastAsia="Times" w:hAnsi="Times" w:cs="Times"/>
+                <w:sz w:val="24"/>
+                <w:szCs w:val="24"/>
+              </w:rPr>
+              <w:t>Wi-fi</w:t>
+            </w:r>
+            <w:proofErr w:type="spellEnd"/>
           </w:p>
         </w:tc>
       </w:tr>
@@ -2774,11 +5297,10 @@
           <w:sz w:val="24"/>
           <w:szCs w:val="24"/>
         </w:rPr>
-        <w:lastRenderedPageBreak/>
         <w:drawing>
-          <wp:inline distT="0" distB="0" distL="0" distR="0" wp14:anchorId="786B7F6C" wp14:editId="700B8198">
-            <wp:extent cx="3714750" cy="2295525"/>
-            <wp:effectExtent l="0" t="0" r="0" b="9525"/>
+          <wp:inline distT="0" distB="0" distL="0" distR="0" wp14:anchorId="786B7F6C" wp14:editId="049D8AED">
+            <wp:extent cx="1751162" cy="1216025"/>
+            <wp:effectExtent l="0" t="0" r="1905" b="3175"/>
             <wp:docPr id="9" name="image9.png"/>
             <wp:cNvGraphicFramePr/>
             <a:graphic xmlns:a="http://schemas.openxmlformats.org/drawingml/2006/main">
@@ -2798,7 +5320,7 @@
                   <pic:spPr>
                     <a:xfrm>
                       <a:off x="0" y="0"/>
-                      <a:ext cx="3714750" cy="2295525"/>
+                      <a:ext cx="1767607" cy="1227445"/>
                     </a:xfrm>
                     <a:prstGeom prst="rect">
                       <a:avLst/>
@@ -2850,6 +5372,7 @@
           <w:sz w:val="20"/>
           <w:szCs w:val="20"/>
         </w:rPr>
+        <w:lastRenderedPageBreak/>
         <w:t>Fonte: Amazon.com.br</w:t>
       </w:r>
     </w:p>
@@ -3178,9 +5701,9 @@
           <w:szCs w:val="24"/>
         </w:rPr>
         <w:drawing>
-          <wp:inline distT="0" distB="0" distL="0" distR="0" wp14:anchorId="721818D0" wp14:editId="7A43D4E1">
-            <wp:extent cx="3171825" cy="1933575"/>
-            <wp:effectExtent l="0" t="0" r="9525" b="9525"/>
+          <wp:inline distT="0" distB="0" distL="0" distR="0" wp14:anchorId="721818D0" wp14:editId="2CA0D695">
+            <wp:extent cx="1794294" cy="1104181"/>
+            <wp:effectExtent l="0" t="0" r="0" b="1270"/>
             <wp:docPr id="8" name="image8.png"/>
             <wp:cNvGraphicFramePr/>
             <a:graphic xmlns:a="http://schemas.openxmlformats.org/drawingml/2006/main">
@@ -3200,7 +5723,7 @@
                   <pic:spPr>
                     <a:xfrm>
                       <a:off x="0" y="0"/>
-                      <a:ext cx="3171825" cy="1933575"/>
+                      <a:ext cx="1810916" cy="1114410"/>
                     </a:xfrm>
                     <a:prstGeom prst="rect">
                       <a:avLst/>
@@ -3254,30 +5777,6 @@
         </w:rPr>
         <w:t>Fonte: Amazon.com.br</w:t>
       </w:r>
-    </w:p>
-    <w:p>
-      <w:pPr>
-        <w:spacing w:before="120" w:after="120" w:line="360" w:lineRule="auto"/>
-        <w:jc w:val="center"/>
-        <w:rPr>
-          <w:rFonts w:ascii="Helvetica Neue" w:eastAsia="Helvetica Neue" w:hAnsi="Helvetica Neue" w:cs="Helvetica Neue"/>
-          <w:b/>
-          <w:sz w:val="20"/>
-          <w:szCs w:val="20"/>
-        </w:rPr>
-      </w:pPr>
-    </w:p>
-    <w:p>
-      <w:pPr>
-        <w:spacing w:before="120" w:after="120" w:line="360" w:lineRule="auto"/>
-        <w:jc w:val="center"/>
-        <w:rPr>
-          <w:rFonts w:ascii="Helvetica Neue" w:eastAsia="Helvetica Neue" w:hAnsi="Helvetica Neue" w:cs="Helvetica Neue"/>
-          <w:b/>
-          <w:sz w:val="20"/>
-          <w:szCs w:val="20"/>
-        </w:rPr>
-      </w:pPr>
     </w:p>
     <w:tbl>
       <w:tblPr>
@@ -3342,7 +5841,6 @@
                 <w:szCs w:val="24"/>
                 <w:highlight w:val="white"/>
               </w:rPr>
-              <w:lastRenderedPageBreak/>
               <w:t>Marca</w:t>
             </w:r>
           </w:p>
@@ -3375,6 +5873,7 @@
                 <w:szCs w:val="24"/>
               </w:rPr>
             </w:pPr>
+            <w:proofErr w:type="spellStart"/>
             <w:r>
               <w:rPr>
                 <w:rFonts w:ascii="Times" w:eastAsia="Times" w:hAnsi="Times" w:cs="Times"/>
@@ -3384,8 +5883,33 @@
                 <w:szCs w:val="24"/>
                 <w:highlight w:val="white"/>
               </w:rPr>
-              <w:t>Cute Sunlight</w:t>
+              <w:t>Cute</w:t>
             </w:r>
+            <w:proofErr w:type="spellEnd"/>
+            <w:r>
+              <w:rPr>
+                <w:rFonts w:ascii="Times" w:eastAsia="Times" w:hAnsi="Times" w:cs="Times"/>
+                <w:b/>
+                <w:bCs/>
+                <w:sz w:val="24"/>
+                <w:szCs w:val="24"/>
+                <w:highlight w:val="white"/>
+              </w:rPr>
+              <w:t xml:space="preserve"> </w:t>
+            </w:r>
+            <w:proofErr w:type="spellStart"/>
+            <w:r>
+              <w:rPr>
+                <w:rFonts w:ascii="Times" w:eastAsia="Times" w:hAnsi="Times" w:cs="Times"/>
+                <w:b/>
+                <w:bCs/>
+                <w:sz w:val="24"/>
+                <w:szCs w:val="24"/>
+                <w:highlight w:val="white"/>
+              </w:rPr>
+              <w:t>Sunlight</w:t>
+            </w:r>
+            <w:proofErr w:type="spellEnd"/>
           </w:p>
         </w:tc>
       </w:tr>
@@ -3457,6 +5981,7 @@
                 <w:szCs w:val="24"/>
               </w:rPr>
             </w:pPr>
+            <w:proofErr w:type="spellStart"/>
             <w:r>
               <w:rPr>
                 <w:rFonts w:ascii="Times" w:eastAsia="Times" w:hAnsi="Times" w:cs="Times"/>
@@ -3464,7 +5989,17 @@
                 <w:szCs w:val="24"/>
                 <w:highlight w:val="white"/>
               </w:rPr>
-              <w:t>Smart Componentes eletrônicos</w:t>
+              <w:t>Smart</w:t>
+            </w:r>
+            <w:proofErr w:type="spellEnd"/>
+            <w:r>
+              <w:rPr>
+                <w:rFonts w:ascii="Times" w:eastAsia="Times" w:hAnsi="Times" w:cs="Times"/>
+                <w:sz w:val="24"/>
+                <w:szCs w:val="24"/>
+                <w:highlight w:val="white"/>
+              </w:rPr>
+              <w:t xml:space="preserve"> Componentes eletrônicos</w:t>
             </w:r>
           </w:p>
         </w:tc>
@@ -3703,7 +6238,27 @@
                 <w:szCs w:val="24"/>
                 <w:highlight w:val="white"/>
               </w:rPr>
-              <w:t>0,2 à 8 kgf/cm2</w:t>
+              <w:t xml:space="preserve">0,2 </w:t>
+            </w:r>
+            <w:proofErr w:type="gramStart"/>
+            <w:r>
+              <w:rPr>
+                <w:rFonts w:ascii="Times" w:eastAsia="Times" w:hAnsi="Times" w:cs="Times"/>
+                <w:sz w:val="24"/>
+                <w:szCs w:val="24"/>
+                <w:highlight w:val="white"/>
+              </w:rPr>
+              <w:t>à</w:t>
+            </w:r>
+            <w:proofErr w:type="gramEnd"/>
+            <w:r>
+              <w:rPr>
+                <w:rFonts w:ascii="Times" w:eastAsia="Times" w:hAnsi="Times" w:cs="Times"/>
+                <w:sz w:val="24"/>
+                <w:szCs w:val="24"/>
+                <w:highlight w:val="white"/>
+              </w:rPr>
+              <w:t xml:space="preserve"> 8 kgf/cm2</w:t>
             </w:r>
           </w:p>
         </w:tc>
@@ -3955,9 +6510,9 @@
           <w:szCs w:val="24"/>
         </w:rPr>
         <w:drawing>
-          <wp:inline distT="0" distB="0" distL="0" distR="0" wp14:anchorId="479120B7" wp14:editId="28492E1E">
-            <wp:extent cx="3165475" cy="1371600"/>
-            <wp:effectExtent l="0" t="0" r="0" b="0"/>
+          <wp:inline distT="0" distB="0" distL="0" distR="0" wp14:anchorId="479120B7" wp14:editId="1F14B99D">
+            <wp:extent cx="1897811" cy="1000664"/>
+            <wp:effectExtent l="0" t="0" r="7620" b="9525"/>
             <wp:docPr id="12" name="image12.png" descr="Circuito eletrônico com números&#10;&#10;O conteúdo gerado por IA pode estar incorreto."/>
             <wp:cNvGraphicFramePr/>
             <a:graphic xmlns:a="http://schemas.openxmlformats.org/drawingml/2006/main">
@@ -3977,7 +6532,7 @@
                   <pic:spPr>
                     <a:xfrm>
                       <a:off x="0" y="0"/>
-                      <a:ext cx="3165475" cy="1371600"/>
+                      <a:ext cx="1934614" cy="1020069"/>
                     </a:xfrm>
                     <a:prstGeom prst="rect">
                       <a:avLst/>
@@ -4008,6 +6563,7 @@
           <w:sz w:val="24"/>
           <w:szCs w:val="24"/>
         </w:rPr>
+        <w:lastRenderedPageBreak/>
         <w:t>Figura 4 — Módulo Relé 5V (Modelo SRD-05VDC-SL-C)</w:t>
       </w:r>
     </w:p>
@@ -4510,17 +7066,6 @@
     </w:p>
     <w:p>
       <w:pPr>
-        <w:spacing w:before="120"/>
-        <w:jc w:val="both"/>
-        <w:rPr>
-          <w:b/>
-          <w:sz w:val="24"/>
-          <w:szCs w:val="24"/>
-        </w:rPr>
-      </w:pPr>
-    </w:p>
-    <w:p>
-      <w:pPr>
         <w:spacing w:before="120" w:line="360" w:lineRule="auto"/>
         <w:jc w:val="center"/>
         <w:rPr>
@@ -4536,9 +7081,9 @@
           <w:szCs w:val="24"/>
         </w:rPr>
         <w:drawing>
-          <wp:inline distT="0" distB="0" distL="0" distR="0" wp14:anchorId="2C1E00E7" wp14:editId="632E4920">
-            <wp:extent cx="3609975" cy="2038350"/>
-            <wp:effectExtent l="0" t="0" r="9525" b="0"/>
+          <wp:inline distT="0" distB="0" distL="0" distR="0" wp14:anchorId="2C1E00E7" wp14:editId="1E01FA0F">
+            <wp:extent cx="2087592" cy="1112808"/>
+            <wp:effectExtent l="0" t="0" r="8255" b="0"/>
             <wp:docPr id="10" name="image10.png"/>
             <wp:cNvGraphicFramePr/>
             <a:graphic xmlns:a="http://schemas.openxmlformats.org/drawingml/2006/main">
@@ -4558,7 +7103,7 @@
                   <pic:spPr>
                     <a:xfrm>
                       <a:off x="0" y="0"/>
-                      <a:ext cx="3609975" cy="2038350"/>
+                      <a:ext cx="2128765" cy="1134756"/>
                     </a:xfrm>
                     <a:prstGeom prst="rect">
                       <a:avLst/>
@@ -4612,30 +7157,6 @@
         </w:rPr>
         <w:t>Fonte: Amazon.com.br</w:t>
       </w:r>
-    </w:p>
-    <w:p>
-      <w:pPr>
-        <w:spacing w:before="120" w:line="360" w:lineRule="auto"/>
-        <w:jc w:val="center"/>
-        <w:rPr>
-          <w:rFonts w:ascii="Helvetica Neue" w:eastAsia="Helvetica Neue" w:hAnsi="Helvetica Neue" w:cs="Helvetica Neue"/>
-          <w:b/>
-          <w:sz w:val="20"/>
-          <w:szCs w:val="20"/>
-        </w:rPr>
-      </w:pPr>
-    </w:p>
-    <w:p>
-      <w:pPr>
-        <w:spacing w:before="120" w:line="360" w:lineRule="auto"/>
-        <w:jc w:val="center"/>
-        <w:rPr>
-          <w:rFonts w:ascii="Helvetica Neue" w:eastAsia="Helvetica Neue" w:hAnsi="Helvetica Neue" w:cs="Helvetica Neue"/>
-          <w:b/>
-          <w:sz w:val="20"/>
-          <w:szCs w:val="20"/>
-        </w:rPr>
-      </w:pPr>
     </w:p>
     <w:tbl>
       <w:tblPr>
@@ -4725,6 +7246,7 @@
                 <w:szCs w:val="24"/>
               </w:rPr>
             </w:pPr>
+            <w:proofErr w:type="spellStart"/>
             <w:r>
               <w:rPr>
                 <w:rFonts w:ascii="Times" w:eastAsia="Times" w:hAnsi="Times" w:cs="Times"/>
@@ -4734,6 +7256,7 @@
               </w:rPr>
               <w:t>Eacam</w:t>
             </w:r>
+            <w:proofErr w:type="spellEnd"/>
           </w:p>
         </w:tc>
       </w:tr>
@@ -4804,6 +7327,7 @@
                 <w:szCs w:val="24"/>
               </w:rPr>
             </w:pPr>
+            <w:proofErr w:type="spellStart"/>
             <w:r>
               <w:rPr>
                 <w:rFonts w:ascii="Times" w:eastAsia="Times" w:hAnsi="Times" w:cs="Times"/>
@@ -4813,6 +7337,7 @@
               </w:rPr>
               <w:t>Eacam</w:t>
             </w:r>
+            <w:proofErr w:type="spellEnd"/>
           </w:p>
         </w:tc>
       </w:tr>
@@ -5194,10 +7719,11 @@
           <w:sz w:val="24"/>
           <w:szCs w:val="24"/>
         </w:rPr>
+        <w:lastRenderedPageBreak/>
         <w:drawing>
-          <wp:inline distT="0" distB="0" distL="0" distR="0" wp14:anchorId="4D89A2B6" wp14:editId="4595B9A2">
-            <wp:extent cx="3028380" cy="1483744"/>
-            <wp:effectExtent l="0" t="0" r="635" b="2540"/>
+          <wp:inline distT="0" distB="0" distL="0" distR="0" wp14:anchorId="4D89A2B6" wp14:editId="03094338">
+            <wp:extent cx="1483743" cy="1052422"/>
+            <wp:effectExtent l="0" t="0" r="2540" b="0"/>
             <wp:docPr id="11" name="image11.png"/>
             <wp:cNvGraphicFramePr/>
             <a:graphic xmlns:a="http://schemas.openxmlformats.org/drawingml/2006/main">
@@ -5217,7 +7743,7 @@
                   <pic:spPr>
                     <a:xfrm>
                       <a:off x="0" y="0"/>
-                      <a:ext cx="3047336" cy="1493031"/>
+                      <a:ext cx="1516936" cy="1075966"/>
                     </a:xfrm>
                     <a:prstGeom prst="rect">
                       <a:avLst/>
@@ -5331,7 +7857,6 @@
                 <w:szCs w:val="24"/>
                 <w:highlight w:val="white"/>
               </w:rPr>
-              <w:lastRenderedPageBreak/>
               <w:t>Marca</w:t>
             </w:r>
           </w:p>
@@ -5444,6 +7969,7 @@
                 <w:szCs w:val="24"/>
               </w:rPr>
             </w:pPr>
+            <w:proofErr w:type="spellStart"/>
             <w:r>
               <w:rPr>
                 <w:rFonts w:ascii="Times" w:eastAsia="Times" w:hAnsi="Times" w:cs="Times"/>
@@ -5453,6 +7979,7 @@
               </w:rPr>
               <w:t>Chipsce</w:t>
             </w:r>
+            <w:proofErr w:type="spellEnd"/>
           </w:p>
         </w:tc>
       </w:tr>
@@ -5866,7 +8393,24 @@
           <w:sz w:val="24"/>
           <w:szCs w:val="24"/>
         </w:rPr>
-        <w:t>A comunicação com a nuvem foi realizada via protocolo MQTT, utilizando a plataforma ThingSpeak para visualização dos dados enviados pelo sistema.</w:t>
+        <w:t xml:space="preserve">A comunicação com a nuvem foi realizada via protocolo MQTT, utilizando a plataforma </w:t>
+      </w:r>
+      <w:proofErr w:type="spellStart"/>
+      <w:r>
+        <w:rPr>
+          <w:sz w:val="24"/>
+          <w:szCs w:val="24"/>
+        </w:rPr>
+        <w:lastRenderedPageBreak/>
+        <w:t>ThingSpeak</w:t>
+      </w:r>
+      <w:proofErr w:type="spellEnd"/>
+      <w:r>
+        <w:rPr>
+          <w:sz w:val="24"/>
+          <w:szCs w:val="24"/>
+        </w:rPr>
+        <w:t xml:space="preserve"> para visualização dos dados enviados pelo sistema.</w:t>
       </w:r>
     </w:p>
     <w:p>
@@ -5885,7 +8429,6 @@
           <w:sz w:val="24"/>
           <w:szCs w:val="24"/>
         </w:rPr>
-        <w:lastRenderedPageBreak/>
         <w:drawing>
           <wp:inline distT="0" distB="0" distL="0" distR="0" wp14:anchorId="4C13FAA1" wp14:editId="3582C79C">
             <wp:extent cx="5400040" cy="2438400"/>
@@ -5978,7 +8521,23 @@
           <w:sz w:val="24"/>
           <w:szCs w:val="24"/>
         </w:rPr>
-        <w:t>O projeto completo pode ser visualizado no Wokwi através do seguinte link:</w:t>
+        <w:t xml:space="preserve">O projeto completo pode ser visualizado no </w:t>
+      </w:r>
+      <w:proofErr w:type="spellStart"/>
+      <w:r>
+        <w:rPr>
+          <w:sz w:val="24"/>
+          <w:szCs w:val="24"/>
+        </w:rPr>
+        <w:t>Wokwi</w:t>
+      </w:r>
+      <w:proofErr w:type="spellEnd"/>
+      <w:r>
+        <w:rPr>
+          <w:sz w:val="24"/>
+          <w:szCs w:val="24"/>
+        </w:rPr>
+        <w:t xml:space="preserve"> através do seguinte link:</w:t>
       </w:r>
     </w:p>
     <w:p>
@@ -6113,6 +8672,7 @@
         </w:rPr>
         <w:t xml:space="preserve">O código do ESP32 integra a leitura do sensor ultrassônico e o envio de dados para a plataforma </w:t>
       </w:r>
+      <w:proofErr w:type="spellStart"/>
       <w:r>
         <w:rPr>
           <w:b/>
@@ -6121,6 +8681,7 @@
         </w:rPr>
         <w:t>ThingSpeak</w:t>
       </w:r>
+      <w:proofErr w:type="spellEnd"/>
       <w:r>
         <w:rPr>
           <w:sz w:val="24"/>
@@ -6143,6 +8704,7 @@
         </w:rPr>
         <w:t xml:space="preserve"> para enviar as informações para a nuvem, onde podem ser acessadas remotamente para monitoramento. O </w:t>
       </w:r>
+      <w:proofErr w:type="spellStart"/>
       <w:r>
         <w:rPr>
           <w:b/>
@@ -6151,6 +8713,7 @@
         </w:rPr>
         <w:t>ThingSpeak</w:t>
       </w:r>
+      <w:proofErr w:type="spellEnd"/>
       <w:r>
         <w:rPr>
           <w:sz w:val="24"/>
@@ -6225,7 +8788,23 @@
           <w:sz w:val="24"/>
           <w:szCs w:val="24"/>
         </w:rPr>
-        <w:t xml:space="preserve"> Desenvolvimento do código-fonte para o ESP32, incluindo a integração com sensores e atuadores virtuais na plataforma Wokwi.</w:t>
+        <w:t xml:space="preserve"> Desenvolvimento do código-fonte para o ESP32, incluindo a integração com sensores e atuadores virtuais na plataforma </w:t>
+      </w:r>
+      <w:proofErr w:type="spellStart"/>
+      <w:r>
+        <w:rPr>
+          <w:sz w:val="24"/>
+          <w:szCs w:val="24"/>
+        </w:rPr>
+        <w:t>Wokwi</w:t>
+      </w:r>
+      <w:proofErr w:type="spellEnd"/>
+      <w:r>
+        <w:rPr>
+          <w:sz w:val="24"/>
+          <w:szCs w:val="24"/>
+        </w:rPr>
+        <w:t>.</w:t>
       </w:r>
     </w:p>
     <w:p>
@@ -6242,6 +8821,7 @@
           <w:sz w:val="24"/>
           <w:szCs w:val="24"/>
         </w:rPr>
+        <w:lastRenderedPageBreak/>
         <w:t>Semana 2:</w:t>
       </w:r>
       <w:r>
@@ -6264,15 +8844,7 @@
           <w:sz w:val="24"/>
           <w:szCs w:val="24"/>
         </w:rPr>
-        <w:t xml:space="preserve"> e ajustes necessários </w:t>
-      </w:r>
-      <w:r>
-        <w:rPr>
-          <w:sz w:val="24"/>
-          <w:szCs w:val="24"/>
-        </w:rPr>
-        <w:lastRenderedPageBreak/>
-        <w:t>no software.</w:t>
+        <w:t xml:space="preserve"> e ajustes necessários no software.</w:t>
       </w:r>
     </w:p>
     <w:p>
@@ -6540,16 +9112,6 @@
         </w:rPr>
         <w:t>A demonstração do funcionamento do protótipo, com explicação oral, identificação do autor e aplicação do protocolo MQTT, pode ser acessada no link:</w:t>
       </w:r>
-    </w:p>
-    <w:p>
-      <w:pPr>
-        <w:spacing w:before="120"/>
-        <w:jc w:val="both"/>
-        <w:rPr>
-          <w:sz w:val="24"/>
-          <w:szCs w:val="24"/>
-        </w:rPr>
-      </w:pPr>
     </w:p>
     <w:p>
       <w:pPr>
@@ -6710,8 +9272,19 @@
                 <w:sz w:val="24"/>
                 <w:szCs w:val="24"/>
               </w:rPr>
-              <w:t>Tempo de Resposta (ms</w:t>
+              <w:t>Tempo de Resposta (</w:t>
             </w:r>
+            <w:proofErr w:type="spellStart"/>
+            <w:r>
+              <w:rPr>
+                <w:b/>
+                <w:bCs/>
+                <w:sz w:val="24"/>
+                <w:szCs w:val="24"/>
+              </w:rPr>
+              <w:t>ms</w:t>
+            </w:r>
+            <w:proofErr w:type="spellEnd"/>
           </w:p>
         </w:tc>
       </w:tr>
@@ -6987,6 +9560,68 @@
           </w:p>
         </w:tc>
       </w:tr>
+      <w:tr>
+        <w:tc>
+          <w:tcPr>
+            <w:tcW w:w="2831" w:type="dxa"/>
+          </w:tcPr>
+          <w:p>
+            <w:pPr>
+              <w:spacing w:before="120"/>
+              <w:jc w:val="both"/>
+              <w:rPr>
+                <w:sz w:val="24"/>
+                <w:szCs w:val="24"/>
+              </w:rPr>
+            </w:pPr>
+            <w:r>
+              <w:rPr>
+                <w:sz w:val="24"/>
+                <w:szCs w:val="24"/>
+              </w:rPr>
+              <w:lastRenderedPageBreak/>
+              <w:t>Média</w:t>
+            </w:r>
+          </w:p>
+        </w:tc>
+        <w:tc>
+          <w:tcPr>
+            <w:tcW w:w="2831" w:type="dxa"/>
+          </w:tcPr>
+          <w:p>
+            <w:pPr>
+              <w:spacing w:before="120"/>
+              <w:jc w:val="both"/>
+              <w:rPr>
+                <w:sz w:val="24"/>
+                <w:szCs w:val="24"/>
+              </w:rPr>
+            </w:pPr>
+          </w:p>
+        </w:tc>
+        <w:tc>
+          <w:tcPr>
+            <w:tcW w:w="2832" w:type="dxa"/>
+          </w:tcPr>
+          <w:p>
+            <w:pPr>
+              <w:spacing w:before="120"/>
+              <w:jc w:val="both"/>
+              <w:rPr>
+                <w:sz w:val="24"/>
+                <w:szCs w:val="24"/>
+              </w:rPr>
+            </w:pPr>
+            <w:r>
+              <w:rPr>
+                <w:sz w:val="24"/>
+                <w:szCs w:val="24"/>
+              </w:rPr>
+              <w:t>512,5</w:t>
+            </w:r>
+          </w:p>
+        </w:tc>
+      </w:tr>
     </w:tbl>
     <w:p>
       <w:pPr>
@@ -7002,8 +9637,23 @@
           <w:sz w:val="24"/>
           <w:szCs w:val="24"/>
         </w:rPr>
-        <w:lastRenderedPageBreak/>
-        <w:t>Os dados foram coletados durante testes na simulação Wokwi e em ambiente físico.</w:t>
+        <w:t xml:space="preserve">Os dados foram coletados durante testes na simulação </w:t>
+      </w:r>
+      <w:proofErr w:type="spellStart"/>
+      <w:r>
+        <w:rPr>
+          <w:sz w:val="24"/>
+          <w:szCs w:val="24"/>
+        </w:rPr>
+        <w:t>Wokwi</w:t>
+      </w:r>
+      <w:proofErr w:type="spellEnd"/>
+      <w:r>
+        <w:rPr>
+          <w:sz w:val="24"/>
+          <w:szCs w:val="24"/>
+        </w:rPr>
+        <w:t xml:space="preserve"> e em ambiente físico.</w:t>
       </w:r>
     </w:p>
     <w:p>
@@ -7159,7 +9809,7 @@
           <w:sz w:val="24"/>
           <w:szCs w:val="24"/>
         </w:rPr>
-        <w:t xml:space="preserve">O protótipo desenvolvido atendeu plenamente aos objetivos estabelecidos, comprovando a viabilidade técnica e econômica da aplicação da Internet das Coisas (IoT) para o monitoramento inteligente do nível de água em reservatórios. A utilização do ESP32, </w:t>
+        <w:t xml:space="preserve">O protótipo desenvolvido demonstrou a viabilidade técnica e econômica da aplicação da </w:t>
       </w:r>
       <w:r>
         <w:rPr>
@@ -7168,33 +9818,25 @@
           <w:szCs w:val="24"/>
         </w:rPr>
         <w:lastRenderedPageBreak/>
-        <w:t>aliada aos sensores e atuadores conectados via protocolo MQTT, permitiu a coleta, transmissão e visualização de dados em tempo real com eficiência e estabilidade.</w:t>
-      </w:r>
+        <w:t xml:space="preserve">Internet das Coisas (IoT) na gestão inteligente dos recursos hídricos, cumprindo integralmente os objetivos estabelecidos no início deste trabalho. Por meio da integração entre o microcontrolador ESP32, sensores ambientais (DHT22 e HC-SR04) e atuadores (relé e LED), foi possível implementar um sistema funcional de monitoramento e controle de nível de água em reservatórios, com comunicação em tempo real utilizando o protocolo MQTT. A adoção da plataforma </w:t>
+      </w:r>
+      <w:proofErr w:type="spellStart"/>
       <w:r>
         <w:rPr>
           <w:rFonts w:eastAsia="Times"/>
           <w:sz w:val="24"/>
           <w:szCs w:val="24"/>
         </w:rPr>
-        <w:t xml:space="preserve"> </w:t>
-      </w:r>
+        <w:t>Wokwi</w:t>
+      </w:r>
+      <w:proofErr w:type="spellEnd"/>
       <w:r>
         <w:rPr>
           <w:rFonts w:eastAsia="Times"/>
-          <w:b/>
-          <w:bCs/>
-          <w:sz w:val="24"/>
-          <w:szCs w:val="24"/>
-        </w:rPr>
-        <w:t>Silva e Costa (2022) mencionam que sensores inteligentes têm potencial para otimizar redes de distribuição de água.</w:t>
-      </w:r>
-      <w:r>
-        <w:rPr>
-          <w:rFonts w:eastAsia="Times"/>
-          <w:sz w:val="24"/>
-          <w:szCs w:val="24"/>
-        </w:rPr>
-        <w:t xml:space="preserve"> A plataforma Wokwi mostrou-se uma ferramenta eficaz para simulação e validação virtual do sistema, reduzindo riscos antes da montagem física.</w:t>
+          <w:sz w:val="24"/>
+          <w:szCs w:val="24"/>
+        </w:rPr>
+        <w:t xml:space="preserve"> para simulação permitiu a validação antecipada do projeto, minimizando riscos antes da montagem física.</w:t>
       </w:r>
     </w:p>
     <w:p>
@@ -7213,7 +9855,7 @@
           <w:sz w:val="24"/>
           <w:szCs w:val="24"/>
         </w:rPr>
-        <w:t>Como proposta de continuidade, sugere-se a integração de um sistema de notificações automáticas (por exemplo, via e-mail ou aplicativo) e a realização de testes em ambientes com múltiplos reservatórios para avaliar a escalabilidade da solução. Além disso, pretende-se expandir o uso dos dados coletados para análises preditivas e decisões automatizadas, visando ainda mais eficiência na gestão hídrica.</w:t>
+        <w:t>A solução proposta apresentou-se como eficaz, de baixo custo, de fácil replicação e aplicável tanto em ambientes residenciais quanto urbanos. Além disso, promove ganhos diretos em sustentabilidade, reduzindo o desperdício de água, e favorece a tomada de decisões baseadas em dados. Conforme apontam Silva e Costa (2022), o uso de sensores inteligentes e comunicação em nuvem tem se mostrado essencial para otimizar redes de distribuição de água, e este trabalho confirma essa tendência.</w:t>
       </w:r>
     </w:p>
     <w:p>
@@ -7232,43 +9874,7 @@
           <w:sz w:val="24"/>
           <w:szCs w:val="24"/>
         </w:rPr>
-        <w:t>Em relação a projetos semelhantes já existentes, verificou-se que há diversas iniciativas que utilizam ESP32 e IoT no contexto do monitoramento de água.</w:t>
-      </w:r>
-      <w:r>
-        <w:rPr>
-          <w:rFonts w:eastAsia="Times"/>
-          <w:sz w:val="24"/>
-          <w:szCs w:val="24"/>
-        </w:rPr>
-        <w:t xml:space="preserve"> </w:t>
-      </w:r>
-      <w:r>
-        <w:rPr>
-          <w:rFonts w:eastAsia="Times"/>
-          <w:b/>
-          <w:bCs/>
-          <w:sz w:val="24"/>
-          <w:szCs w:val="24"/>
-        </w:rPr>
-        <w:t>Santos e Almeida (2023) discutem como a IoT pode contribuir para práticas mais sustentáveis na gestão de água.</w:t>
-      </w:r>
-      <w:r>
-        <w:rPr>
-          <w:rFonts w:eastAsia="Times"/>
-          <w:b/>
-          <w:bCs/>
-          <w:sz w:val="24"/>
-          <w:szCs w:val="24"/>
-        </w:rPr>
-        <w:t xml:space="preserve"> </w:t>
-      </w:r>
-      <w:r>
-        <w:rPr>
-          <w:rFonts w:eastAsia="Times"/>
-          <w:sz w:val="24"/>
-          <w:szCs w:val="24"/>
-        </w:rPr>
-        <w:t>No entanto, a proposta</w:t>
+        <w:t>Durante o desenvolvimento, os principais desafios enfrentados incluíram a correta implementação da comunicação MQTT no ESP32 e as limitações impostas pelo ambiente virtual de simulação. Tais obstáculos foram superados com ajustes no código-fonte, validação incremental em ambiente físico e uso estratégico de bibliotecas específicas compatíveis com o protocolo.</w:t>
       </w:r>
     </w:p>
     <w:p>
@@ -7287,7 +9893,25 @@
           <w:sz w:val="24"/>
           <w:szCs w:val="24"/>
         </w:rPr>
-        <w:t>apresentada neste trabalho se destaca pela integração modular e pela adaptabilidade a diferentes cenários residenciais ou urbanos. A inovação do sistema pode ser percebida na forma como os dados são tratados, visualizados e utilizados para automação, além da possibilidade de personalização conforme as necessidades específicas dos usuários. Essas características apontam para o potencial de ampliação e aplicação prática em larga escala, contribuindo com os objetivos de sustentabilidade e eficiência operacional na gestão dos recursos hídricos.</w:t>
+        <w:t xml:space="preserve">Comparando com projetos similares, observa-se que a proposta aqui apresentada se diferencia por sua modularidade, adaptabilidade e robustez. A possibilidade de personalização, escalabilidade para múltiplos reservatórios e potencial integração com análises preditivas tornam o sistema altamente promissor. A interface com a nuvem via </w:t>
+      </w:r>
+      <w:proofErr w:type="spellStart"/>
+      <w:r>
+        <w:rPr>
+          <w:rFonts w:eastAsia="Times"/>
+          <w:sz w:val="24"/>
+          <w:szCs w:val="24"/>
+        </w:rPr>
+        <w:t>ThingSpeak</w:t>
+      </w:r>
+      <w:proofErr w:type="spellEnd"/>
+      <w:r>
+        <w:rPr>
+          <w:rFonts w:eastAsia="Times"/>
+          <w:sz w:val="24"/>
+          <w:szCs w:val="24"/>
+        </w:rPr>
+        <w:t xml:space="preserve"> também contribuiu para a visualização em tempo real dos dados, ampliando o controle e monitoramento dos processos.</w:t>
       </w:r>
     </w:p>
     <w:p>
@@ -7306,7 +9930,7 @@
           <w:sz w:val="24"/>
           <w:szCs w:val="24"/>
         </w:rPr>
-        <w:t>i) Os objetivos propostos foram alcançados?</w:t>
+        <w:t>Como melhorias futuras, recomenda-se a incorporação de sistemas de notificação automática (via e-mail, SMS ou aplicativos móveis), a expansão do número de sensores (por exemplo, sensores de qualidade da água), a integração com APIs externas e o uso de algoritmos de aprendizado de máquina para previsão de consumo. Tais aprimoramentos podem tornar o sistema ainda mais eficiente, contribuindo para políticas públicas de uso racional da água e gestão ambiental sustentável.</w:t>
       </w:r>
     </w:p>
     <w:p>
@@ -7315,6 +9939,8 @@
         <w:jc w:val="both"/>
         <w:rPr>
           <w:rFonts w:eastAsia="Times"/>
+          <w:b/>
+          <w:bCs/>
           <w:sz w:val="24"/>
           <w:szCs w:val="24"/>
         </w:rPr>
@@ -7322,10 +9948,12 @@
       <w:r>
         <w:rPr>
           <w:rFonts w:eastAsia="Times"/>
-          <w:sz w:val="24"/>
-          <w:szCs w:val="24"/>
-        </w:rPr>
-        <w:t>Sim. O projeto atingiu os objetivos de construir um sistema funcional de monitoramento hídrico com comunicação via MQTT e publicação de dados em tempo real.</w:t>
+          <w:b/>
+          <w:bCs/>
+          <w:sz w:val="24"/>
+          <w:szCs w:val="24"/>
+        </w:rPr>
+        <w:t>i) Os objetivos propostos foram alcançados?</w:t>
       </w:r>
     </w:p>
     <w:p>
@@ -7344,7 +9972,7 @@
           <w:sz w:val="24"/>
           <w:szCs w:val="24"/>
         </w:rPr>
-        <w:t>ii) Quais os principais problemas enfrentados e como foram resolvidos?</w:t>
+        <w:t>Sim. O projeto atingiu os objetivos de construir um sistema funcional de monitoramento hídrico com comunicação via MQTT e publicação de dados em tempo real.</w:t>
       </w:r>
     </w:p>
     <w:p>
@@ -7357,13 +9985,35 @@
           <w:szCs w:val="24"/>
         </w:rPr>
       </w:pPr>
+      <w:proofErr w:type="spellStart"/>
       <w:r>
         <w:rPr>
           <w:rFonts w:eastAsia="Times"/>
-          <w:sz w:val="24"/>
-          <w:szCs w:val="24"/>
-        </w:rPr>
-        <w:t>O principal desafio foi integrar o envio dos dados via MQTT no ESP32, além da limitação do ambiente de simulação. Foi necessário ajustar bibliotecas e realizar testes na Wokwi e em ambiente físico.</w:t>
+          <w:b/>
+          <w:bCs/>
+          <w:sz w:val="24"/>
+          <w:szCs w:val="24"/>
+        </w:rPr>
+        <w:t>ii</w:t>
+      </w:r>
+      <w:proofErr w:type="spellEnd"/>
+      <w:r>
+        <w:rPr>
+          <w:rFonts w:eastAsia="Times"/>
+          <w:b/>
+          <w:bCs/>
+          <w:sz w:val="24"/>
+          <w:szCs w:val="24"/>
+        </w:rPr>
+        <w:t>) Quais os principais problemas enfrentados e como foram resolvidos</w:t>
+      </w:r>
+      <w:r>
+        <w:rPr>
+          <w:rFonts w:eastAsia="Times"/>
+          <w:sz w:val="24"/>
+          <w:szCs w:val="24"/>
+        </w:rPr>
+        <w:t>?</w:t>
       </w:r>
     </w:p>
     <w:p>
@@ -7382,23 +10032,25 @@
           <w:sz w:val="24"/>
           <w:szCs w:val="24"/>
         </w:rPr>
-        <w:t>iii)</w:t>
-      </w:r>
+        <w:t xml:space="preserve">O principal desafio foi integrar o envio dos dados via MQTT no ESP32, além da limitação do ambiente de simulação. Foi necessário ajustar bibliotecas e realizar testes na </w:t>
+      </w:r>
+      <w:proofErr w:type="spellStart"/>
       <w:r>
         <w:rPr>
           <w:rFonts w:eastAsia="Times"/>
           <w:sz w:val="24"/>
           <w:szCs w:val="24"/>
         </w:rPr>
-        <w:t xml:space="preserve"> </w:t>
-      </w:r>
+        <w:t>Wokwi</w:t>
+      </w:r>
+      <w:proofErr w:type="spellEnd"/>
       <w:r>
         <w:rPr>
           <w:rFonts w:eastAsia="Times"/>
           <w:sz w:val="24"/>
           <w:szCs w:val="24"/>
         </w:rPr>
-        <w:t>Quais são as vantagens e desvantagens do projeto?</w:t>
+        <w:t xml:space="preserve"> e em ambiente físico.</w:t>
       </w:r>
     </w:p>
     <w:p>
@@ -7407,17 +10059,53 @@
         <w:jc w:val="both"/>
         <w:rPr>
           <w:rFonts w:eastAsia="Times"/>
-          <w:sz w:val="24"/>
-          <w:szCs w:val="24"/>
-        </w:rPr>
-      </w:pPr>
+          <w:b/>
+          <w:bCs/>
+          <w:sz w:val="24"/>
+          <w:szCs w:val="24"/>
+        </w:rPr>
+      </w:pPr>
+      <w:proofErr w:type="spellStart"/>
       <w:r>
         <w:rPr>
           <w:rFonts w:eastAsia="Times"/>
-          <w:sz w:val="24"/>
-          <w:szCs w:val="24"/>
-        </w:rPr>
-        <w:t xml:space="preserve">Vantagens: baixo custo, fácil replicação, e comunicação em tempo real.  </w:t>
+          <w:b/>
+          <w:bCs/>
+          <w:sz w:val="24"/>
+          <w:szCs w:val="24"/>
+        </w:rPr>
+        <w:t>iii</w:t>
+      </w:r>
+      <w:proofErr w:type="spellEnd"/>
+      <w:r>
+        <w:rPr>
+          <w:rFonts w:eastAsia="Times"/>
+          <w:b/>
+          <w:bCs/>
+          <w:sz w:val="24"/>
+          <w:szCs w:val="24"/>
+        </w:rPr>
+        <w:t>)</w:t>
+      </w:r>
+      <w:r>
+        <w:rPr>
+          <w:rFonts w:eastAsia="Times"/>
+          <w:b/>
+          <w:bCs/>
+          <w:sz w:val="24"/>
+          <w:szCs w:val="24"/>
+        </w:rPr>
+        <w:t xml:space="preserve"> </w:t>
+      </w:r>
+      <w:r>
+        <w:rPr>
+          <w:rFonts w:eastAsia="Times"/>
+          <w:b/>
+          <w:bCs/>
+          <w:sz w:val="24"/>
+          <w:szCs w:val="24"/>
+        </w:rPr>
+        <w:t>Quais são as vantagens e desvantagens do projeto?</w:t>
       </w:r>
     </w:p>
     <w:p>
@@ -7436,7 +10124,7 @@
           <w:sz w:val="24"/>
           <w:szCs w:val="24"/>
         </w:rPr>
-        <w:t>Desvantagens: dependência de rede Wi-Fi estável e sensibilidade dos sensores em ambientes abertos.</w:t>
+        <w:t xml:space="preserve">Vantagens: baixo custo, fácil replicação, e comunicação em tempo real.  </w:t>
       </w:r>
     </w:p>
     <w:p>
@@ -7455,7 +10143,7 @@
           <w:sz w:val="24"/>
           <w:szCs w:val="24"/>
         </w:rPr>
-        <w:t>iv) O que deveria/poderia ser feito para melhorar o projeto?</w:t>
+        <w:t>Desvantagens: dependência de rede Wi-Fi estável e sensibilidade dos sensores em ambientes abertos.</w:t>
       </w:r>
     </w:p>
     <w:p>
@@ -7464,17 +10152,61 @@
         <w:jc w:val="both"/>
         <w:rPr>
           <w:rFonts w:eastAsia="Times"/>
-          <w:sz w:val="24"/>
-          <w:szCs w:val="24"/>
-        </w:rPr>
-      </w:pPr>
+          <w:b/>
+          <w:bCs/>
+          <w:sz w:val="24"/>
+          <w:szCs w:val="24"/>
+        </w:rPr>
+      </w:pPr>
+      <w:proofErr w:type="spellStart"/>
       <w:r>
         <w:rPr>
           <w:rFonts w:eastAsia="Times"/>
-          <w:sz w:val="24"/>
-          <w:szCs w:val="24"/>
-        </w:rPr>
-        <w:t>Adicionar notificações via aplicativo ou e-mail, integrar mais sensores e adaptar o sistema para múltiplos reservatórios.</w:t>
+          <w:b/>
+          <w:bCs/>
+          <w:sz w:val="24"/>
+          <w:szCs w:val="24"/>
+        </w:rPr>
+        <w:t>iv</w:t>
+      </w:r>
+      <w:proofErr w:type="spellEnd"/>
+      <w:r>
+        <w:rPr>
+          <w:rFonts w:eastAsia="Times"/>
+          <w:b/>
+          <w:bCs/>
+          <w:sz w:val="24"/>
+          <w:szCs w:val="24"/>
+        </w:rPr>
+        <w:t>) O que deveria/poderia ser feito para melhorar o projeto?</w:t>
+      </w:r>
+    </w:p>
+    <w:p>
+      <w:pPr>
+        <w:spacing w:before="120"/>
+        <w:jc w:val="both"/>
+        <w:rPr>
+          <w:rFonts w:eastAsia="Times"/>
+          <w:sz w:val="24"/>
+          <w:szCs w:val="24"/>
+        </w:rPr>
+      </w:pPr>
+      <w:r>
+        <w:rPr>
+          <w:rFonts w:eastAsia="Times"/>
+          <w:sz w:val="24"/>
+          <w:szCs w:val="24"/>
+        </w:rPr>
+        <w:t xml:space="preserve">Adicionar notificações via aplicativo ou e-mail, integrar mais sensores e adaptar o sistema </w:t>
+      </w:r>
+      <w:r>
+        <w:rPr>
+          <w:rFonts w:eastAsia="Times"/>
+          <w:sz w:val="24"/>
+          <w:szCs w:val="24"/>
+        </w:rPr>
+        <w:lastRenderedPageBreak/>
+        <w:t>para múltiplos reservatórios.</w:t>
       </w:r>
     </w:p>
     <w:p>
@@ -7548,15 +10280,7 @@
           <w:sz w:val="24"/>
           <w:szCs w:val="24"/>
         </w:rPr>
-        <w:t xml:space="preserve">. Revista Humanidades &amp; Inovação, v. 7, n. </w:t>
-      </w:r>
-      <w:r>
-        <w:rPr>
-          <w:sz w:val="24"/>
-          <w:szCs w:val="24"/>
-        </w:rPr>
-        <w:lastRenderedPageBreak/>
-        <w:t xml:space="preserve">15, p. 34–48, 2020. Disponível em: </w:t>
+        <w:t xml:space="preserve">. Revista Humanidades &amp; Inovação, v. 7, n. 15, p. 34–48, 2020. Disponível em: </w:t>
       </w:r>
       <w:hyperlink r:id="rId28" w:tgtFrame="_new" w:history="1">
         <w:r>
@@ -7605,7 +10329,23 @@
           <w:sz w:val="24"/>
           <w:szCs w:val="24"/>
         </w:rPr>
-        <w:t xml:space="preserve">. [S.l.]: BID, 2021. Disponível em: </w:t>
+        <w:t>. [</w:t>
+      </w:r>
+      <w:proofErr w:type="spellStart"/>
+      <w:r>
+        <w:rPr>
+          <w:sz w:val="24"/>
+          <w:szCs w:val="24"/>
+        </w:rPr>
+        <w:t>S.l</w:t>
+      </w:r>
+      <w:proofErr w:type="spellEnd"/>
+      <w:r>
+        <w:rPr>
+          <w:sz w:val="24"/>
+          <w:szCs w:val="24"/>
+        </w:rPr>
+        <w:t xml:space="preserve">.]: BID, 2021. Disponível em: </w:t>
       </w:r>
       <w:hyperlink r:id="rId29" w:tgtFrame="_new" w:history="1">
         <w:r>
@@ -7703,7 +10443,23 @@
           <w:sz w:val="24"/>
           <w:szCs w:val="24"/>
         </w:rPr>
-        <w:t xml:space="preserve">. Revista Collectivus, v. 10, n. 1, p. 89–102, 2023. Disponível em: </w:t>
+        <w:t xml:space="preserve">. Revista </w:t>
+      </w:r>
+      <w:proofErr w:type="spellStart"/>
+      <w:r>
+        <w:rPr>
+          <w:sz w:val="24"/>
+          <w:szCs w:val="24"/>
+        </w:rPr>
+        <w:t>Collectivus</w:t>
+      </w:r>
+      <w:proofErr w:type="spellEnd"/>
+      <w:r>
+        <w:rPr>
+          <w:sz w:val="24"/>
+          <w:szCs w:val="24"/>
+        </w:rPr>
+        <w:t xml:space="preserve">, v. 10, n. 1, p. 89–102, 2023. Disponível em: </w:t>
       </w:r>
       <w:hyperlink r:id="rId31" w:tgtFrame="_new" w:history="1">
         <w:r>
@@ -7785,6 +10541,7 @@
           <w:sz w:val="24"/>
           <w:szCs w:val="24"/>
         </w:rPr>
+        <w:lastRenderedPageBreak/>
         <w:t xml:space="preserve">ORGANIZAÇÃO DAS NAÇÕES UNIDAS. </w:t>
       </w:r>
       <w:r>
@@ -7801,7 +10558,23 @@
           <w:sz w:val="24"/>
           <w:szCs w:val="24"/>
         </w:rPr>
-        <w:t xml:space="preserve">. [S.l.]: [s.n.], 2022. Disponível em: </w:t>
+        <w:t>. [</w:t>
+      </w:r>
+      <w:proofErr w:type="spellStart"/>
+      <w:r>
+        <w:rPr>
+          <w:sz w:val="24"/>
+          <w:szCs w:val="24"/>
+        </w:rPr>
+        <w:t>S.l</w:t>
+      </w:r>
+      <w:proofErr w:type="spellEnd"/>
+      <w:r>
+        <w:rPr>
+          <w:sz w:val="24"/>
+          <w:szCs w:val="24"/>
+        </w:rPr>
+        <w:t xml:space="preserve">.]: [s.n.], 2022. Disponível em: </w:t>
       </w:r>
       <w:hyperlink r:id="rId33" w:tgtFrame="_new" w:history="1">
         <w:r>
@@ -7866,7 +10639,6 @@
           <w:sz w:val="24"/>
           <w:szCs w:val="24"/>
         </w:rPr>
-        <w:lastRenderedPageBreak/>
         <w:t xml:space="preserve">SILVA, M. R.; COSTA, A. P. </w:t>
       </w:r>
       <w:r>
@@ -7908,14 +10680,41 @@
           <w:sz w:val="24"/>
           <w:szCs w:val="24"/>
         </w:rPr>
-        <w:t>ESP-32 38 pinos WROOM DevKit</w:t>
-      </w:r>
-      <w:r>
-        <w:rPr>
-          <w:sz w:val="24"/>
-          <w:szCs w:val="24"/>
-        </w:rPr>
-        <w:t xml:space="preserve">. [S.l.]: [s.n.], [s.d.]. 1 fotografia digital. Disponível em: </w:t>
+        <w:t xml:space="preserve">ESP-32 38 pinos WROOM </w:t>
+      </w:r>
+      <w:proofErr w:type="spellStart"/>
+      <w:r>
+        <w:rPr>
+          <w:i/>
+          <w:iCs/>
+          <w:sz w:val="24"/>
+          <w:szCs w:val="24"/>
+        </w:rPr>
+        <w:t>DevKit</w:t>
+      </w:r>
+      <w:proofErr w:type="spellEnd"/>
+      <w:r>
+        <w:rPr>
+          <w:sz w:val="24"/>
+          <w:szCs w:val="24"/>
+        </w:rPr>
+        <w:t>. [</w:t>
+      </w:r>
+      <w:proofErr w:type="spellStart"/>
+      <w:r>
+        <w:rPr>
+          <w:sz w:val="24"/>
+          <w:szCs w:val="24"/>
+        </w:rPr>
+        <w:t>S.l</w:t>
+      </w:r>
+      <w:proofErr w:type="spellEnd"/>
+      <w:r>
+        <w:rPr>
+          <w:sz w:val="24"/>
+          <w:szCs w:val="24"/>
+        </w:rPr>
+        <w:t xml:space="preserve">.]: [s.n.], [s.d.]. 1 fotografia digital. Disponível em: </w:t>
       </w:r>
       <w:hyperlink r:id="rId34" w:tgtFrame="_new" w:history="1">
         <w:r>
@@ -7964,7 +10763,23 @@
           <w:sz w:val="24"/>
           <w:szCs w:val="24"/>
         </w:rPr>
-        <w:t xml:space="preserve">. [S.l.]: [s.n.], [s.d.]. 1 fotografia digital. Disponível em: </w:t>
+        <w:t>. [</w:t>
+      </w:r>
+      <w:proofErr w:type="spellStart"/>
+      <w:r>
+        <w:rPr>
+          <w:sz w:val="24"/>
+          <w:szCs w:val="24"/>
+        </w:rPr>
+        <w:t>S.l</w:t>
+      </w:r>
+      <w:proofErr w:type="spellEnd"/>
+      <w:r>
+        <w:rPr>
+          <w:sz w:val="24"/>
+          <w:szCs w:val="24"/>
+        </w:rPr>
+        <w:t xml:space="preserve">.]: [s.n.], [s.d.]. 1 fotografia digital. Disponível em: </w:t>
       </w:r>
       <w:hyperlink r:id="rId35" w:tgtFrame="_new" w:history="1">
         <w:r>
@@ -8013,7 +10828,23 @@
           <w:sz w:val="24"/>
           <w:szCs w:val="24"/>
         </w:rPr>
-        <w:t xml:space="preserve">. [S.l.]: [s.n.], [s.d.]. 1 fotografia digital. Disponível em: </w:t>
+        <w:t>. [</w:t>
+      </w:r>
+      <w:proofErr w:type="spellStart"/>
+      <w:r>
+        <w:rPr>
+          <w:sz w:val="24"/>
+          <w:szCs w:val="24"/>
+        </w:rPr>
+        <w:t>S.l</w:t>
+      </w:r>
+      <w:proofErr w:type="spellEnd"/>
+      <w:r>
+        <w:rPr>
+          <w:sz w:val="24"/>
+          <w:szCs w:val="24"/>
+        </w:rPr>
+        <w:t xml:space="preserve">.]: [s.n.], [s.d.]. 1 fotografia digital. Disponível em: </w:t>
       </w:r>
       <w:hyperlink r:id="rId36" w:tgtFrame="_new" w:history="1">
         <w:r>
@@ -8055,14 +10886,57 @@
           <w:sz w:val="24"/>
           <w:szCs w:val="24"/>
         </w:rPr>
-        <w:t>Kit com relé 5V para acionamento de ESP32, Arduino e Raspberry</w:t>
-      </w:r>
-      <w:r>
-        <w:rPr>
-          <w:sz w:val="24"/>
-          <w:szCs w:val="24"/>
-        </w:rPr>
-        <w:t xml:space="preserve">. [S.l.]: Amazon, [s.d.]. Disponível em: </w:t>
+        <w:t xml:space="preserve">Kit com relé 5V para acionamento de ESP32, Arduino e </w:t>
+      </w:r>
+      <w:proofErr w:type="spellStart"/>
+      <w:r>
+        <w:rPr>
+          <w:i/>
+          <w:iCs/>
+          <w:sz w:val="24"/>
+          <w:szCs w:val="24"/>
+        </w:rPr>
+        <w:t>Raspberry</w:t>
+      </w:r>
+      <w:proofErr w:type="spellEnd"/>
+      <w:r>
+        <w:rPr>
+          <w:sz w:val="24"/>
+          <w:szCs w:val="24"/>
+        </w:rPr>
+        <w:t>. [</w:t>
+      </w:r>
+      <w:proofErr w:type="spellStart"/>
+      <w:r>
+        <w:rPr>
+          <w:sz w:val="24"/>
+          <w:szCs w:val="24"/>
+        </w:rPr>
+        <w:t>S.l</w:t>
+      </w:r>
+      <w:proofErr w:type="spellEnd"/>
+      <w:r>
+        <w:rPr>
+          <w:sz w:val="24"/>
+          <w:szCs w:val="24"/>
+        </w:rPr>
+        <w:t xml:space="preserve">.]: </w:t>
+      </w:r>
+      <w:proofErr w:type="spellStart"/>
+      <w:r>
+        <w:rPr>
+          <w:sz w:val="24"/>
+          <w:szCs w:val="24"/>
+        </w:rPr>
+        <w:t>Amazon</w:t>
+      </w:r>
+      <w:proofErr w:type="spellEnd"/>
+      <w:r>
+        <w:rPr>
+          <w:sz w:val="24"/>
+          <w:szCs w:val="24"/>
+        </w:rPr>
+        <w:t xml:space="preserve">, [s.d.]. Disponível em: </w:t>
       </w:r>
       <w:hyperlink r:id="rId37" w:tgtFrame="_new" w:history="1">
         <w:r>
@@ -8111,7 +10985,23 @@
           <w:sz w:val="24"/>
           <w:szCs w:val="24"/>
         </w:rPr>
-        <w:t xml:space="preserve">. [S.l.]: Mercado Livre, [s.d.]. 1 fotografia digital. Disponível em: </w:t>
+        <w:t>. [</w:t>
+      </w:r>
+      <w:proofErr w:type="spellStart"/>
+      <w:r>
+        <w:rPr>
+          <w:sz w:val="24"/>
+          <w:szCs w:val="24"/>
+        </w:rPr>
+        <w:t>S.l</w:t>
+      </w:r>
+      <w:proofErr w:type="spellEnd"/>
+      <w:r>
+        <w:rPr>
+          <w:sz w:val="24"/>
+          <w:szCs w:val="24"/>
+        </w:rPr>
+        <w:t xml:space="preserve">.]: Mercado Livre, [s.d.]. 1 fotografia digital. Disponível em: </w:t>
       </w:r>
       <w:hyperlink r:id="rId38" w:tgtFrame="_new" w:history="1">
         <w:r>
@@ -8160,7 +11050,23 @@
           <w:sz w:val="24"/>
           <w:szCs w:val="24"/>
         </w:rPr>
-        <w:t xml:space="preserve">. [S.l.]: Mercado Livre, [s.d.]. 1 fotografia digital. Disponível em: </w:t>
+        <w:t>. [</w:t>
+      </w:r>
+      <w:proofErr w:type="spellStart"/>
+      <w:r>
+        <w:rPr>
+          <w:sz w:val="24"/>
+          <w:szCs w:val="24"/>
+        </w:rPr>
+        <w:t>S.l</w:t>
+      </w:r>
+      <w:proofErr w:type="spellEnd"/>
+      <w:r>
+        <w:rPr>
+          <w:sz w:val="24"/>
+          <w:szCs w:val="24"/>
+        </w:rPr>
+        <w:t xml:space="preserve">.]: Mercado Livre, [s.d.]. 1 fotografia digital. Disponível em: </w:t>
       </w:r>
       <w:hyperlink r:id="rId39" w:tgtFrame="_new" w:history="1">
         <w:r>
@@ -8209,7 +11115,23 @@
           <w:sz w:val="24"/>
           <w:szCs w:val="24"/>
         </w:rPr>
-        <w:t xml:space="preserve">. [S.l.]: MQTT.org, [s.d.]. Disponível em: </w:t>
+        <w:t>. [</w:t>
+      </w:r>
+      <w:proofErr w:type="spellStart"/>
+      <w:r>
+        <w:rPr>
+          <w:sz w:val="24"/>
+          <w:szCs w:val="24"/>
+        </w:rPr>
+        <w:t>S.l</w:t>
+      </w:r>
+      <w:proofErr w:type="spellEnd"/>
+      <w:r>
+        <w:rPr>
+          <w:sz w:val="24"/>
+          <w:szCs w:val="24"/>
+        </w:rPr>
+        <w:t xml:space="preserve">.]: MQTT.org, [s.d.]. Disponível em: </w:t>
       </w:r>
       <w:hyperlink r:id="rId40" w:tgtFrame="_new" w:history="1">
         <w:r>
@@ -8258,7 +11180,39 @@
           <w:sz w:val="24"/>
           <w:szCs w:val="24"/>
         </w:rPr>
-        <w:t xml:space="preserve">. [S.l.]: Wokwi, [s.d.]. Disponível em: </w:t>
+        <w:t>. [</w:t>
+      </w:r>
+      <w:proofErr w:type="spellStart"/>
+      <w:r>
+        <w:rPr>
+          <w:sz w:val="24"/>
+          <w:szCs w:val="24"/>
+        </w:rPr>
+        <w:t>S.l</w:t>
+      </w:r>
+      <w:proofErr w:type="spellEnd"/>
+      <w:r>
+        <w:rPr>
+          <w:sz w:val="24"/>
+          <w:szCs w:val="24"/>
+        </w:rPr>
+        <w:t xml:space="preserve">.]: </w:t>
+      </w:r>
+      <w:proofErr w:type="spellStart"/>
+      <w:r>
+        <w:rPr>
+          <w:sz w:val="24"/>
+          <w:szCs w:val="24"/>
+        </w:rPr>
+        <w:t>Wokwi</w:t>
+      </w:r>
+      <w:proofErr w:type="spellEnd"/>
+      <w:r>
+        <w:rPr>
+          <w:sz w:val="24"/>
+          <w:szCs w:val="24"/>
+        </w:rPr>
+        <w:t xml:space="preserve">, [s.d.]. Disponível em: </w:t>
       </w:r>
       <w:hyperlink r:id="rId41" w:tgtFrame="_new" w:history="1">
         <w:r>
@@ -8291,6 +11245,95 @@
           <w:sz w:val="24"/>
           <w:szCs w:val="24"/>
         </w:rPr>
+        <w:t xml:space="preserve">THINGSPEAK. </w:t>
+      </w:r>
+      <w:r>
+        <w:rPr>
+          <w:i/>
+          <w:iCs/>
+          <w:sz w:val="24"/>
+          <w:szCs w:val="24"/>
+        </w:rPr>
+        <w:t>Plataforma para monitoramento de dados em tempo real via IoT</w:t>
+      </w:r>
+      <w:r>
+        <w:rPr>
+          <w:sz w:val="24"/>
+          <w:szCs w:val="24"/>
+        </w:rPr>
+        <w:t>. [</w:t>
+      </w:r>
+      <w:proofErr w:type="spellStart"/>
+      <w:r>
+        <w:rPr>
+          <w:sz w:val="24"/>
+          <w:szCs w:val="24"/>
+        </w:rPr>
+        <w:t>S.l</w:t>
+      </w:r>
+      <w:proofErr w:type="spellEnd"/>
+      <w:r>
+        <w:rPr>
+          <w:sz w:val="24"/>
+          <w:szCs w:val="24"/>
+        </w:rPr>
+        <w:t xml:space="preserve">.]: </w:t>
+      </w:r>
+      <w:proofErr w:type="spellStart"/>
+      <w:r>
+        <w:rPr>
+          <w:sz w:val="24"/>
+          <w:szCs w:val="24"/>
+        </w:rPr>
+        <w:t>MathWorks</w:t>
+      </w:r>
+      <w:proofErr w:type="spellEnd"/>
+      <w:r>
+        <w:rPr>
+          <w:sz w:val="24"/>
+          <w:szCs w:val="24"/>
+        </w:rPr>
+        <w:t xml:space="preserve">, [s.d.]. Disponível em: </w:t>
+      </w:r>
+      <w:hyperlink r:id="rId42" w:tgtFrame="_new" w:history="1">
+        <w:r>
+          <w:rPr>
+            <w:rStyle w:val="Hyperlink"/>
+            <w:sz w:val="24"/>
+            <w:szCs w:val="24"/>
+          </w:rPr>
+          <w:t>https://thingspeak.mathworks.com/</w:t>
+        </w:r>
+      </w:hyperlink>
+      <w:r>
+        <w:rPr>
+          <w:sz w:val="24"/>
+          <w:szCs w:val="24"/>
+        </w:rPr>
+        <w:t xml:space="preserve">. Acesso </w:t>
+      </w:r>
+      <w:r>
+        <w:rPr>
+          <w:sz w:val="24"/>
+          <w:szCs w:val="24"/>
+        </w:rPr>
+        <w:lastRenderedPageBreak/>
+        <w:t>em: 27 abr. 2025.</w:t>
+      </w:r>
+    </w:p>
+    <w:p>
+      <w:pPr>
+        <w:spacing w:before="120" w:line="360" w:lineRule="auto"/>
+        <w:rPr>
+          <w:sz w:val="24"/>
+          <w:szCs w:val="24"/>
+        </w:rPr>
+      </w:pPr>
+      <w:r>
+        <w:rPr>
+          <w:sz w:val="24"/>
+          <w:szCs w:val="24"/>
+        </w:rPr>
         <w:t xml:space="preserve">UNIVERSIDADE PRESBITERIANA MACKENZIE. </w:t>
       </w:r>
       <w:r>
@@ -8309,7 +11352,7 @@
         </w:rPr>
         <w:t xml:space="preserve">. São Paulo: Mackenzie, 2021. Disponível em: </w:t>
       </w:r>
-      <w:hyperlink r:id="rId42" w:tgtFrame="_new" w:history="1">
+      <w:hyperlink r:id="rId43" w:tgtFrame="_new" w:history="1">
         <w:r>
           <w:rPr>
             <w:rStyle w:val="Hyperlink"/>
@@ -9101,7 +12144,6 @@
   <w:style w:type="character" w:default="1" w:styleId="Fontepargpadro">
     <w:name w:val="Default Paragraph Font"/>
     <w:uiPriority w:val="1"/>
-    <w:semiHidden/>
     <w:unhideWhenUsed/>
   </w:style>
   <w:style w:type="table" w:default="1" w:styleId="Tabelanormal">

</xml_diff>

<commit_message>
Atualiza relatório final e adiciona versão em PDF
</commit_message>
<xml_diff>
--- a/Documentacao/A4_Relatorio_Final.docx
+++ b/Documentacao/A4_Relatorio_Final.docx
@@ -9025,20 +9025,6 @@
       <w:pPr>
         <w:spacing w:before="120"/>
         <w:jc w:val="both"/>
-        <w:rPr>
-          <w:sz w:val="24"/>
-          <w:szCs w:val="24"/>
-        </w:rPr>
-      </w:pPr>
-    </w:p>
-    <w:p>
-      <w:pPr>
-        <w:spacing w:before="120"/>
-        <w:jc w:val="both"/>
-        <w:rPr>
-          <w:sz w:val="24"/>
-          <w:szCs w:val="24"/>
-        </w:rPr>
       </w:pPr>
       <w:r>
         <w:rPr>
@@ -9062,7 +9048,23 @@
             <w:sz w:val="24"/>
             <w:szCs w:val="24"/>
           </w:rPr>
-          <w:t>https://github.com/fmoreira10/Projeto-Monitoramento-ESP32</w:t>
+          <w:t>https://github.com/fmoreira</w:t>
+        </w:r>
+        <w:r>
+          <w:rPr>
+            <w:rStyle w:val="Hyperlink"/>
+            <w:sz w:val="24"/>
+            <w:szCs w:val="24"/>
+          </w:rPr>
+          <w:t>1</w:t>
+        </w:r>
+        <w:r>
+          <w:rPr>
+            <w:rStyle w:val="Hyperlink"/>
+            <w:sz w:val="24"/>
+            <w:szCs w:val="24"/>
+          </w:rPr>
+          <w:t>0/Projeto-Monitoramento-ESP32</w:t>
         </w:r>
       </w:hyperlink>
     </w:p>
@@ -9135,8 +9137,34 @@
           <w:sz w:val="24"/>
           <w:szCs w:val="24"/>
         </w:rPr>
-        <w:t xml:space="preserve"> https://youtube.com/SEU-LINK-AQUI (definido como vídeo não listado)</w:t>
-      </w:r>
+        <w:t xml:space="preserve"> </w:t>
+      </w:r>
+      <w:hyperlink r:id="rId27" w:tgtFrame="_blank" w:history="1">
+        <w:r>
+          <w:rPr>
+            <w:rStyle w:val="Hyperlink"/>
+            <w:sz w:val="24"/>
+            <w:szCs w:val="24"/>
+          </w:rPr>
+          <w:t>https://youtu.be/VYlimXNDr7Y</w:t>
+        </w:r>
+        <w:r>
+          <w:rPr>
+            <w:rStyle w:val="Hyperlink"/>
+            <w:sz w:val="24"/>
+            <w:szCs w:val="24"/>
+          </w:rPr>
+          <w:t>?</w:t>
+        </w:r>
+        <w:r>
+          <w:rPr>
+            <w:rStyle w:val="Hyperlink"/>
+            <w:sz w:val="24"/>
+            <w:szCs w:val="24"/>
+          </w:rPr>
+          <w:t>si=XsyUXsbUd0TET6M_</w:t>
+        </w:r>
+      </w:hyperlink>
     </w:p>
     <w:p>
       <w:pPr>
@@ -9579,7 +9607,6 @@
                 <w:sz w:val="24"/>
                 <w:szCs w:val="24"/>
               </w:rPr>
-              <w:lastRenderedPageBreak/>
               <w:t>Média</w:t>
             </w:r>
           </w:p>
@@ -9637,6 +9664,7 @@
           <w:sz w:val="24"/>
           <w:szCs w:val="24"/>
         </w:rPr>
+        <w:lastRenderedPageBreak/>
         <w:t xml:space="preserve">Os dados foram coletados durante testes na simulação </w:t>
       </w:r>
       <w:proofErr w:type="spellStart"/>
@@ -9735,7 +9763,7 @@
                     <pic:cNvPicPr/>
                   </pic:nvPicPr>
                   <pic:blipFill>
-                    <a:blip r:embed="rId27">
+                    <a:blip r:embed="rId28">
                       <a:extLst>
                         <a:ext uri="{28A0092B-C50C-407E-A947-70E740481C1C}">
                           <a14:useLocalDpi xmlns:a14="http://schemas.microsoft.com/office/drawing/2010/main" val="0"/>
@@ -9809,7 +9837,7 @@
           <w:sz w:val="24"/>
           <w:szCs w:val="24"/>
         </w:rPr>
-        <w:t xml:space="preserve">O protótipo desenvolvido demonstrou a viabilidade técnica e econômica da aplicação da </w:t>
+        <w:t xml:space="preserve">O protótipo desenvolvido demonstrou a viabilidade técnica e econômica da aplicação da Internet das Coisas (IoT) na gestão inteligente dos recursos hídricos, cumprindo integralmente os objetivos estabelecidos no início deste trabalho. Por meio da integração </w:t>
       </w:r>
       <w:r>
         <w:rPr>
@@ -9818,7 +9846,7 @@
           <w:szCs w:val="24"/>
         </w:rPr>
         <w:lastRenderedPageBreak/>
-        <w:t xml:space="preserve">Internet das Coisas (IoT) na gestão inteligente dos recursos hídricos, cumprindo integralmente os objetivos estabelecidos no início deste trabalho. Por meio da integração entre o microcontrolador ESP32, sensores ambientais (DHT22 e HC-SR04) e atuadores (relé e LED), foi possível implementar um sistema funcional de monitoramento e controle de nível de água em reservatórios, com comunicação em tempo real utilizando o protocolo MQTT. A adoção da plataforma </w:t>
+        <w:t xml:space="preserve">entre o microcontrolador ESP32, sensores ambientais (DHT22 e HC-SR04) e atuadores (relé e LED), foi possível implementar um sistema funcional de monitoramento e controle de nível de água em reservatórios, com comunicação em tempo real utilizando o protocolo MQTT. A adoção da plataforma </w:t>
       </w:r>
       <w:proofErr w:type="spellStart"/>
       <w:r>
@@ -10197,28 +10225,8 @@
           <w:sz w:val="24"/>
           <w:szCs w:val="24"/>
         </w:rPr>
-        <w:t xml:space="preserve">Adicionar notificações via aplicativo ou e-mail, integrar mais sensores e adaptar o sistema </w:t>
-      </w:r>
-      <w:r>
-        <w:rPr>
-          <w:rFonts w:eastAsia="Times"/>
-          <w:sz w:val="24"/>
-          <w:szCs w:val="24"/>
-        </w:rPr>
-        <w:lastRenderedPageBreak/>
-        <w:t>para múltiplos reservatórios.</w:t>
-      </w:r>
-    </w:p>
-    <w:p>
-      <w:pPr>
-        <w:spacing w:before="120"/>
-        <w:jc w:val="both"/>
-        <w:rPr>
-          <w:rFonts w:eastAsia="Times"/>
-          <w:sz w:val="24"/>
-          <w:szCs w:val="24"/>
-        </w:rPr>
-      </w:pPr>
+        <w:t>Adicionar notificações via aplicativo ou e-mail, integrar mais sensores e adaptar o sistema para múltiplos reservatórios.</w:t>
+      </w:r>
     </w:p>
     <w:p>
       <w:pPr>
@@ -10241,6 +10249,7 @@
           <w:sz w:val="26"/>
           <w:szCs w:val="26"/>
         </w:rPr>
+        <w:lastRenderedPageBreak/>
         <w:t>4. Referências</w:t>
       </w:r>
     </w:p>
@@ -10282,7 +10291,7 @@
         </w:rPr>
         <w:t xml:space="preserve">. Revista Humanidades &amp; Inovação, v. 7, n. 15, p. 34–48, 2020. Disponível em: </w:t>
       </w:r>
-      <w:hyperlink r:id="rId28" w:tgtFrame="_new" w:history="1">
+      <w:hyperlink r:id="rId29" w:tgtFrame="_new" w:history="1">
         <w:r>
           <w:rPr>
             <w:rStyle w:val="Hyperlink"/>
@@ -10347,7 +10356,7 @@
         </w:rPr>
         <w:t xml:space="preserve">.]: BID, 2021. Disponível em: </w:t>
       </w:r>
-      <w:hyperlink r:id="rId29" w:tgtFrame="_new" w:history="1">
+      <w:hyperlink r:id="rId30" w:tgtFrame="_new" w:history="1">
         <w:r>
           <w:rPr>
             <w:rStyle w:val="Hyperlink"/>
@@ -10396,7 +10405,7 @@
         </w:rPr>
         <w:t xml:space="preserve">. Anais do Congresso de Inovação Tecnológica, v. 5, n. 2, p. 112–125, 2022. Disponível em: </w:t>
       </w:r>
-      <w:hyperlink r:id="rId30" w:tgtFrame="_new" w:history="1">
+      <w:hyperlink r:id="rId31" w:tgtFrame="_new" w:history="1">
         <w:r>
           <w:rPr>
             <w:rStyle w:val="Hyperlink"/>
@@ -10461,7 +10470,7 @@
         </w:rPr>
         <w:t xml:space="preserve">, v. 10, n. 1, p. 89–102, 2023. Disponível em: </w:t>
       </w:r>
-      <w:hyperlink r:id="rId31" w:tgtFrame="_new" w:history="1">
+      <w:hyperlink r:id="rId32" w:tgtFrame="_new" w:history="1">
         <w:r>
           <w:rPr>
             <w:rStyle w:val="Hyperlink"/>
@@ -10510,7 +10519,7 @@
         </w:rPr>
         <w:t xml:space="preserve">. Anais do Congresso de Engenharia e Tecnologia da UDESC, v. 6, n. 3, p. 55–69, 2021. Disponível em: </w:t>
       </w:r>
-      <w:hyperlink r:id="rId32" w:tgtFrame="_new" w:history="1">
+      <w:hyperlink r:id="rId33" w:tgtFrame="_new" w:history="1">
         <w:r>
           <w:rPr>
             <w:rStyle w:val="Hyperlink"/>
@@ -10541,7 +10550,6 @@
           <w:sz w:val="24"/>
           <w:szCs w:val="24"/>
         </w:rPr>
-        <w:lastRenderedPageBreak/>
         <w:t xml:space="preserve">ORGANIZAÇÃO DAS NAÇÕES UNIDAS. </w:t>
       </w:r>
       <w:r>
@@ -10576,7 +10584,7 @@
         </w:rPr>
         <w:t xml:space="preserve">.]: [s.n.], 2022. Disponível em: </w:t>
       </w:r>
-      <w:hyperlink r:id="rId33" w:tgtFrame="_new" w:history="1">
+      <w:hyperlink r:id="rId34" w:tgtFrame="_new" w:history="1">
         <w:r>
           <w:rPr>
             <w:rStyle w:val="Hyperlink"/>
@@ -10591,7 +10599,15 @@
           <w:sz w:val="24"/>
           <w:szCs w:val="24"/>
         </w:rPr>
-        <w:t>. Acesso em: 16 mar. 2024.</w:t>
+        <w:t xml:space="preserve">. Acesso </w:t>
+      </w:r>
+      <w:r>
+        <w:rPr>
+          <w:sz w:val="24"/>
+          <w:szCs w:val="24"/>
+        </w:rPr>
+        <w:lastRenderedPageBreak/>
+        <w:t>em: 16 mar. 2024.</w:t>
       </w:r>
     </w:p>
     <w:p>
@@ -10716,7 +10732,7 @@
         </w:rPr>
         <w:t xml:space="preserve">.]: [s.n.], [s.d.]. 1 fotografia digital. Disponível em: </w:t>
       </w:r>
-      <w:hyperlink r:id="rId34" w:tgtFrame="_new" w:history="1">
+      <w:hyperlink r:id="rId35" w:tgtFrame="_new" w:history="1">
         <w:r>
           <w:rPr>
             <w:rStyle w:val="Hyperlink"/>
@@ -10781,7 +10797,7 @@
         </w:rPr>
         <w:t xml:space="preserve">.]: [s.n.], [s.d.]. 1 fotografia digital. Disponível em: </w:t>
       </w:r>
-      <w:hyperlink r:id="rId35" w:tgtFrame="_new" w:history="1">
+      <w:hyperlink r:id="rId36" w:tgtFrame="_new" w:history="1">
         <w:r>
           <w:rPr>
             <w:rStyle w:val="Hyperlink"/>
@@ -10846,7 +10862,7 @@
         </w:rPr>
         <w:t xml:space="preserve">.]: [s.n.], [s.d.]. 1 fotografia digital. Disponível em: </w:t>
       </w:r>
-      <w:hyperlink r:id="rId36" w:tgtFrame="_new" w:history="1">
+      <w:hyperlink r:id="rId37" w:tgtFrame="_new" w:history="1">
         <w:r>
           <w:rPr>
             <w:rStyle w:val="Hyperlink"/>
@@ -10938,7 +10954,7 @@
         </w:rPr>
         <w:t xml:space="preserve">, [s.d.]. Disponível em: </w:t>
       </w:r>
-      <w:hyperlink r:id="rId37" w:tgtFrame="_new" w:history="1">
+      <w:hyperlink r:id="rId38" w:tgtFrame="_new" w:history="1">
         <w:r>
           <w:rPr>
             <w:rStyle w:val="Hyperlink"/>
@@ -11003,7 +11019,7 @@
         </w:rPr>
         <w:t xml:space="preserve">.]: Mercado Livre, [s.d.]. 1 fotografia digital. Disponível em: </w:t>
       </w:r>
-      <w:hyperlink r:id="rId38" w:tgtFrame="_new" w:history="1">
+      <w:hyperlink r:id="rId39" w:tgtFrame="_new" w:history="1">
         <w:r>
           <w:rPr>
             <w:rStyle w:val="Hyperlink"/>
@@ -11068,7 +11084,7 @@
         </w:rPr>
         <w:t xml:space="preserve">.]: Mercado Livre, [s.d.]. 1 fotografia digital. Disponível em: </w:t>
       </w:r>
-      <w:hyperlink r:id="rId39" w:tgtFrame="_new" w:history="1">
+      <w:hyperlink r:id="rId40" w:tgtFrame="_new" w:history="1">
         <w:r>
           <w:rPr>
             <w:rStyle w:val="Hyperlink"/>
@@ -11133,7 +11149,7 @@
         </w:rPr>
         <w:t xml:space="preserve">.]: MQTT.org, [s.d.]. Disponível em: </w:t>
       </w:r>
-      <w:hyperlink r:id="rId40" w:tgtFrame="_new" w:history="1">
+      <w:hyperlink r:id="rId41" w:tgtFrame="_new" w:history="1">
         <w:r>
           <w:rPr>
             <w:rStyle w:val="Hyperlink"/>
@@ -11214,7 +11230,7 @@
         </w:rPr>
         <w:t xml:space="preserve">, [s.d.]. Disponível em: </w:t>
       </w:r>
-      <w:hyperlink r:id="rId41" w:tgtFrame="_new" w:history="1">
+      <w:hyperlink r:id="rId42" w:tgtFrame="_new" w:history="1">
         <w:r>
           <w:rPr>
             <w:rStyle w:val="Hyperlink"/>
@@ -11295,7 +11311,7 @@
         </w:rPr>
         <w:t xml:space="preserve">, [s.d.]. Disponível em: </w:t>
       </w:r>
-      <w:hyperlink r:id="rId42" w:tgtFrame="_new" w:history="1">
+      <w:hyperlink r:id="rId43" w:tgtFrame="_new" w:history="1">
         <w:r>
           <w:rPr>
             <w:rStyle w:val="Hyperlink"/>
@@ -11310,40 +11326,42 @@
           <w:sz w:val="24"/>
           <w:szCs w:val="24"/>
         </w:rPr>
-        <w:t xml:space="preserve">. Acesso </w:t>
-      </w:r>
-      <w:r>
-        <w:rPr>
+        <w:t>. Acesso em: 27 abr. 2025.</w:t>
+      </w:r>
+    </w:p>
+    <w:p>
+      <w:pPr>
+        <w:spacing w:before="120" w:line="360" w:lineRule="auto"/>
+        <w:rPr>
+          <w:sz w:val="24"/>
+          <w:szCs w:val="24"/>
+        </w:rPr>
+      </w:pPr>
+      <w:r>
+        <w:rPr>
+          <w:sz w:val="24"/>
+          <w:szCs w:val="24"/>
+        </w:rPr>
+        <w:t xml:space="preserve">UNIVERSIDADE PRESBITERIANA MACKENZIE. </w:t>
+      </w:r>
+      <w:r>
+        <w:rPr>
+          <w:i/>
+          <w:iCs/>
+          <w:sz w:val="24"/>
+          <w:szCs w:val="24"/>
+        </w:rPr>
+        <w:t xml:space="preserve">Guia para elaboração de </w:t>
+      </w:r>
+      <w:r>
+        <w:rPr>
+          <w:i/>
+          <w:iCs/>
           <w:sz w:val="24"/>
           <w:szCs w:val="24"/>
         </w:rPr>
         <w:lastRenderedPageBreak/>
-        <w:t>em: 27 abr. 2025.</w:t>
-      </w:r>
-    </w:p>
-    <w:p>
-      <w:pPr>
-        <w:spacing w:before="120" w:line="360" w:lineRule="auto"/>
-        <w:rPr>
-          <w:sz w:val="24"/>
-          <w:szCs w:val="24"/>
-        </w:rPr>
-      </w:pPr>
-      <w:r>
-        <w:rPr>
-          <w:sz w:val="24"/>
-          <w:szCs w:val="24"/>
-        </w:rPr>
-        <w:t xml:space="preserve">UNIVERSIDADE PRESBITERIANA MACKENZIE. </w:t>
-      </w:r>
-      <w:r>
-        <w:rPr>
-          <w:i/>
-          <w:iCs/>
-          <w:sz w:val="24"/>
-          <w:szCs w:val="24"/>
-        </w:rPr>
-        <w:t>Guia para elaboração de trabalhos acadêmicos</w:t>
+        <w:t>trabalhos acadêmicos</w:t>
       </w:r>
       <w:r>
         <w:rPr>
@@ -11352,7 +11370,7 @@
         </w:rPr>
         <w:t xml:space="preserve">. São Paulo: Mackenzie, 2021. Disponível em: </w:t>
       </w:r>
-      <w:hyperlink r:id="rId43" w:tgtFrame="_new" w:history="1">
+      <w:hyperlink r:id="rId44" w:tgtFrame="_new" w:history="1">
         <w:r>
           <w:rPr>
             <w:rStyle w:val="Hyperlink"/>
@@ -12353,6 +12371,18 @@
       </w:tblBorders>
     </w:tblPr>
   </w:style>
+  <w:style w:type="character" w:styleId="HiperlinkVisitado">
+    <w:name w:val="FollowedHyperlink"/>
+    <w:basedOn w:val="Fontepargpadro"/>
+    <w:uiPriority w:val="99"/>
+    <w:semiHidden/>
+    <w:unhideWhenUsed/>
+    <w:rsid w:val="00076F6A"/>
+    <w:rPr>
+      <w:color w:val="800080" w:themeColor="followedHyperlink"/>
+      <w:u w:val="single"/>
+    </w:rPr>
+  </w:style>
 </w:styles>
 </file>
 

</xml_diff>